<commit_message>
TS 5 Tamil Final loading -11/06/2021
</commit_message>
<xml_diff>
--- a/saMhitA/05/TS 5 Tamil Corrections.docx
+++ b/saMhitA/05/TS 5 Tamil Corrections.docx
@@ -13,7 +13,6 @@
           <w:u w:val="single"/>
         </w:rPr>
       </w:pPr>
-      <w:proofErr w:type="spellStart"/>
       <w:r>
         <w:rPr>
           <w:b/>
@@ -22,9 +21,8 @@
           <w:szCs w:val="32"/>
           <w:u w:val="single"/>
         </w:rPr>
-        <w:t>Taittriya</w:t>
+        <w:t>Taitt</w:t>
       </w:r>
-      <w:proofErr w:type="spellEnd"/>
       <w:r>
         <w:rPr>
           <w:b/>
@@ -33,7 +31,37 @@
           <w:szCs w:val="32"/>
           <w:u w:val="single"/>
         </w:rPr>
-        <w:t xml:space="preserve"> Samhita – TS 5 Tamil co</w:t>
+        <w:t>i</w:t>
+      </w:r>
+      <w:r>
+        <w:rPr>
+          <w:b/>
+          <w:bCs/>
+          <w:sz w:val="32"/>
+          <w:szCs w:val="32"/>
+          <w:u w:val="single"/>
+        </w:rPr>
+        <w:t>r</w:t>
+      </w:r>
+      <w:r>
+        <w:rPr>
+          <w:b/>
+          <w:bCs/>
+          <w:sz w:val="32"/>
+          <w:szCs w:val="32"/>
+          <w:u w:val="single"/>
+        </w:rPr>
+        <w:t>I</w:t>
+      </w:r>
+      <w:r>
+        <w:rPr>
+          <w:b/>
+          <w:bCs/>
+          <w:sz w:val="32"/>
+          <w:szCs w:val="32"/>
+          <w:u w:val="single"/>
+        </w:rPr>
+        <w:t>ya Samhita – TS 5 Tamil co</w:t>
       </w:r>
       <w:r>
         <w:rPr>

</xml_diff>

<commit_message>
TS 5 Tamil corrctions final
</commit_message>
<xml_diff>
--- a/saMhitA/05/TS 5 Tamil Corrections.docx
+++ b/saMhitA/05/TS 5 Tamil Corrections.docx
@@ -13,6 +13,7 @@
           <w:u w:val="single"/>
         </w:rPr>
       </w:pPr>
+      <w:proofErr w:type="spellStart"/>
       <w:r>
         <w:rPr>
           <w:b/>
@@ -21,7 +22,38 @@
           <w:szCs w:val="32"/>
           <w:u w:val="single"/>
         </w:rPr>
-        <w:t>Taittriya Samhita – TS 5 Sanskrit co</w:t>
+        <w:t>Taittriya</w:t>
+      </w:r>
+      <w:proofErr w:type="spellEnd"/>
+      <w:r>
+        <w:rPr>
+          <w:b/>
+          <w:bCs/>
+          <w:sz w:val="32"/>
+          <w:szCs w:val="32"/>
+          <w:u w:val="single"/>
+        </w:rPr>
+        <w:t xml:space="preserve"> Samhita – TS 5 </w:t>
+      </w:r>
+      <w:r>
+        <w:rPr>
+          <w:b/>
+          <w:bCs/>
+          <w:sz w:val="32"/>
+          <w:szCs w:val="32"/>
+          <w:u w:val="single"/>
+        </w:rPr>
+        <w:t>Tamil</w:t>
+      </w:r>
+      <w:r>
+        <w:rPr>
+          <w:b/>
+          <w:bCs/>
+          <w:sz w:val="32"/>
+          <w:szCs w:val="32"/>
+          <w:u w:val="single"/>
+        </w:rPr>
+        <w:t xml:space="preserve"> co</w:t>
       </w:r>
       <w:r>
         <w:rPr>
@@ -59,10 +91,9 @@
           <w:bCs/>
           <w:sz w:val="32"/>
           <w:szCs w:val="32"/>
-          <w:highlight w:val="red"/>
           <w:u w:val="single"/>
         </w:rPr>
-        <w:t>???????</w:t>
+        <w:t>31st May 2025</w:t>
       </w:r>
     </w:p>
     <w:p>
@@ -253,6 +284,7 @@
               </w:rPr>
               <w:t xml:space="preserve"> - </w:t>
             </w:r>
+            <w:proofErr w:type="spellStart"/>
             <w:r>
               <w:rPr>
                 <w:rFonts w:cs="Latha"/>
@@ -263,6 +295,7 @@
               </w:rPr>
               <w:t>Vaakyam</w:t>
             </w:r>
+            <w:proofErr w:type="spellEnd"/>
           </w:p>
           <w:p>
             <w:pPr>
@@ -316,15 +349,27 @@
                 <w:lang w:bidi="ta-IN"/>
               </w:rPr>
             </w:pPr>
-            <w:r>
-              <w:rPr>
-                <w:rFonts w:cs="Latha"/>
-                <w:b/>
-                <w:sz w:val="28"/>
-                <w:szCs w:val="28"/>
-                <w:lang w:bidi="ta-IN"/>
-              </w:rPr>
-              <w:t xml:space="preserve">Panchaati No. - </w:t>
+            <w:proofErr w:type="spellStart"/>
+            <w:r>
+              <w:rPr>
+                <w:rFonts w:cs="Latha"/>
+                <w:b/>
+                <w:sz w:val="28"/>
+                <w:szCs w:val="28"/>
+                <w:lang w:bidi="ta-IN"/>
+              </w:rPr>
+              <w:t>Panchaati</w:t>
+            </w:r>
+            <w:proofErr w:type="spellEnd"/>
+            <w:r>
+              <w:rPr>
+                <w:rFonts w:cs="Latha"/>
+                <w:b/>
+                <w:sz w:val="28"/>
+                <w:szCs w:val="28"/>
+                <w:lang w:bidi="ta-IN"/>
+              </w:rPr>
+              <w:t xml:space="preserve"> No. - </w:t>
             </w:r>
             <w:r>
               <w:rPr>
@@ -719,6 +764,7 @@
               </w:rPr>
               <w:t xml:space="preserve"> – </w:t>
             </w:r>
+            <w:proofErr w:type="spellStart"/>
             <w:r>
               <w:rPr>
                 <w:rFonts w:cs="Latha"/>
@@ -729,6 +775,7 @@
               </w:rPr>
               <w:t>Vaakyam</w:t>
             </w:r>
+            <w:proofErr w:type="spellEnd"/>
           </w:p>
           <w:p>
             <w:pPr>
@@ -783,15 +830,27 @@
                 <w:lang w:bidi="ta-IN"/>
               </w:rPr>
             </w:pPr>
-            <w:r>
-              <w:rPr>
-                <w:rFonts w:cs="Latha"/>
-                <w:b/>
-                <w:sz w:val="28"/>
-                <w:szCs w:val="28"/>
-                <w:lang w:bidi="ta-IN"/>
-              </w:rPr>
-              <w:t xml:space="preserve">Panchaati No. - </w:t>
+            <w:proofErr w:type="spellStart"/>
+            <w:r>
+              <w:rPr>
+                <w:rFonts w:cs="Latha"/>
+                <w:b/>
+                <w:sz w:val="28"/>
+                <w:szCs w:val="28"/>
+                <w:lang w:bidi="ta-IN"/>
+              </w:rPr>
+              <w:t>Panchaati</w:t>
+            </w:r>
+            <w:proofErr w:type="spellEnd"/>
+            <w:r>
+              <w:rPr>
+                <w:rFonts w:cs="Latha"/>
+                <w:b/>
+                <w:sz w:val="28"/>
+                <w:szCs w:val="28"/>
+                <w:lang w:bidi="ta-IN"/>
+              </w:rPr>
+              <w:t xml:space="preserve"> No. - </w:t>
             </w:r>
             <w:r>
               <w:rPr>
@@ -1140,6 +1199,7 @@
               </w:rPr>
               <w:t xml:space="preserve"> - </w:t>
             </w:r>
+            <w:proofErr w:type="spellStart"/>
             <w:r>
               <w:rPr>
                 <w:rFonts w:cs="Latha"/>
@@ -1150,6 +1210,7 @@
               </w:rPr>
               <w:t>Vaakyam</w:t>
             </w:r>
+            <w:proofErr w:type="spellEnd"/>
           </w:p>
           <w:p>
             <w:pPr>
@@ -1203,15 +1264,27 @@
                 <w:lang w:bidi="ta-IN"/>
               </w:rPr>
             </w:pPr>
-            <w:r>
-              <w:rPr>
-                <w:rFonts w:cs="Latha"/>
-                <w:b/>
-                <w:sz w:val="28"/>
-                <w:szCs w:val="28"/>
-                <w:lang w:bidi="ta-IN"/>
-              </w:rPr>
-              <w:t xml:space="preserve">Panchaati No. - </w:t>
+            <w:proofErr w:type="spellStart"/>
+            <w:r>
+              <w:rPr>
+                <w:rFonts w:cs="Latha"/>
+                <w:b/>
+                <w:sz w:val="28"/>
+                <w:szCs w:val="28"/>
+                <w:lang w:bidi="ta-IN"/>
+              </w:rPr>
+              <w:t>Panchaati</w:t>
+            </w:r>
+            <w:proofErr w:type="spellEnd"/>
+            <w:r>
+              <w:rPr>
+                <w:rFonts w:cs="Latha"/>
+                <w:b/>
+                <w:sz w:val="28"/>
+                <w:szCs w:val="28"/>
+                <w:lang w:bidi="ta-IN"/>
+              </w:rPr>
+              <w:t xml:space="preserve"> No. - </w:t>
             </w:r>
             <w:r>
               <w:rPr>
@@ -1529,6 +1602,7 @@
               </w:rPr>
               <w:t xml:space="preserve"> - </w:t>
             </w:r>
+            <w:proofErr w:type="spellStart"/>
             <w:r>
               <w:rPr>
                 <w:rFonts w:cs="Latha"/>
@@ -1539,6 +1613,7 @@
               </w:rPr>
               <w:t>Vaakyam</w:t>
             </w:r>
+            <w:proofErr w:type="spellEnd"/>
           </w:p>
           <w:p>
             <w:pPr>
@@ -1593,15 +1668,27 @@
                 <w:lang w:bidi="ta-IN"/>
               </w:rPr>
             </w:pPr>
-            <w:r>
-              <w:rPr>
-                <w:rFonts w:cs="Latha"/>
-                <w:b/>
-                <w:sz w:val="28"/>
-                <w:szCs w:val="28"/>
-                <w:lang w:bidi="ta-IN"/>
-              </w:rPr>
-              <w:t xml:space="preserve">Panchaati No. - </w:t>
+            <w:proofErr w:type="spellStart"/>
+            <w:r>
+              <w:rPr>
+                <w:rFonts w:cs="Latha"/>
+                <w:b/>
+                <w:sz w:val="28"/>
+                <w:szCs w:val="28"/>
+                <w:lang w:bidi="ta-IN"/>
+              </w:rPr>
+              <w:t>Panchaati</w:t>
+            </w:r>
+            <w:proofErr w:type="spellEnd"/>
+            <w:r>
+              <w:rPr>
+                <w:rFonts w:cs="Latha"/>
+                <w:b/>
+                <w:sz w:val="28"/>
+                <w:szCs w:val="28"/>
+                <w:lang w:bidi="ta-IN"/>
+              </w:rPr>
+              <w:t xml:space="preserve"> No. - </w:t>
             </w:r>
             <w:r>
               <w:rPr>
@@ -2003,8 +2090,20 @@
                 <w:szCs w:val="28"/>
                 <w:lang w:bidi="ta-IN"/>
               </w:rPr>
-              <w:t>TS 5.7.2.2 Vaakyam</w:t>
-            </w:r>
+              <w:t xml:space="preserve">TS 5.7.2.2 </w:t>
+            </w:r>
+            <w:proofErr w:type="spellStart"/>
+            <w:r>
+              <w:rPr>
+                <w:rFonts w:cs="Latha"/>
+                <w:b/>
+                <w:sz w:val="28"/>
+                <w:szCs w:val="28"/>
+                <w:lang w:bidi="ta-IN"/>
+              </w:rPr>
+              <w:t>Vaakyam</w:t>
+            </w:r>
+            <w:proofErr w:type="spellEnd"/>
           </w:p>
           <w:p>
             <w:pPr>
@@ -2025,7 +2124,29 @@
                 <w:szCs w:val="28"/>
                 <w:lang w:bidi="ta-IN"/>
               </w:rPr>
-              <w:t>Line No : 6</w:t>
+              <w:t xml:space="preserve">Line </w:t>
+            </w:r>
+            <w:proofErr w:type="gramStart"/>
+            <w:r>
+              <w:rPr>
+                <w:rFonts w:cs="Latha"/>
+                <w:b/>
+                <w:sz w:val="28"/>
+                <w:szCs w:val="28"/>
+                <w:lang w:bidi="ta-IN"/>
+              </w:rPr>
+              <w:t>No :</w:t>
+            </w:r>
+            <w:proofErr w:type="gramEnd"/>
+            <w:r>
+              <w:rPr>
+                <w:rFonts w:cs="Latha"/>
+                <w:b/>
+                <w:sz w:val="28"/>
+                <w:szCs w:val="28"/>
+                <w:lang w:bidi="ta-IN"/>
+              </w:rPr>
+              <w:t xml:space="preserve"> 6</w:t>
             </w:r>
           </w:p>
           <w:p>
@@ -2039,15 +2160,27 @@
                 <w:lang w:bidi="ta-IN"/>
               </w:rPr>
             </w:pPr>
-            <w:r>
-              <w:rPr>
-                <w:rFonts w:cs="Latha"/>
-                <w:b/>
-                <w:sz w:val="28"/>
-                <w:szCs w:val="28"/>
-                <w:lang w:bidi="ta-IN"/>
-              </w:rPr>
-              <w:t>Panchaati - 5</w:t>
+            <w:proofErr w:type="spellStart"/>
+            <w:r>
+              <w:rPr>
+                <w:rFonts w:cs="Latha"/>
+                <w:b/>
+                <w:sz w:val="28"/>
+                <w:szCs w:val="28"/>
+                <w:lang w:bidi="ta-IN"/>
+              </w:rPr>
+              <w:t>Panchaati</w:t>
+            </w:r>
+            <w:proofErr w:type="spellEnd"/>
+            <w:r>
+              <w:rPr>
+                <w:rFonts w:cs="Latha"/>
+                <w:b/>
+                <w:sz w:val="28"/>
+                <w:szCs w:val="28"/>
+                <w:lang w:bidi="ta-IN"/>
+              </w:rPr>
+              <w:t xml:space="preserve"> - 5</w:t>
             </w:r>
           </w:p>
         </w:tc>
@@ -2477,30 +2610,7 @@
           <w:u w:val="single"/>
         </w:rPr>
       </w:pPr>
-    </w:p>
-    <w:p>
-      <w:pPr>
-        <w:jc w:val="center"/>
-        <w:rPr>
-          <w:b/>
-          <w:bCs/>
-          <w:sz w:val="32"/>
-          <w:szCs w:val="32"/>
-          <w:u w:val="single"/>
-        </w:rPr>
-      </w:pPr>
-    </w:p>
-    <w:p>
-      <w:pPr>
-        <w:jc w:val="center"/>
-        <w:rPr>
-          <w:b/>
-          <w:bCs/>
-          <w:sz w:val="32"/>
-          <w:szCs w:val="32"/>
-          <w:u w:val="single"/>
-        </w:rPr>
-      </w:pPr>
+      <w:proofErr w:type="spellStart"/>
       <w:r>
         <w:rPr>
           <w:b/>
@@ -2509,6 +2619,7 @@
           <w:szCs w:val="32"/>
           <w:u w:val="single"/>
         </w:rPr>
+        <w:lastRenderedPageBreak/>
         <w:t>Taitt</w:t>
       </w:r>
       <w:r>
@@ -2549,7 +2660,18 @@
           <w:szCs w:val="32"/>
           <w:u w:val="single"/>
         </w:rPr>
-        <w:t>ya Samhita – TS 5 Tamil co</w:t>
+        <w:t>ya</w:t>
+      </w:r>
+      <w:proofErr w:type="spellEnd"/>
+      <w:r>
+        <w:rPr>
+          <w:b/>
+          <w:bCs/>
+          <w:sz w:val="32"/>
+          <w:szCs w:val="32"/>
+          <w:u w:val="single"/>
+        </w:rPr>
+        <w:t xml:space="preserve"> Samhita – TS 5 Tamil co</w:t>
       </w:r>
       <w:r>
         <w:rPr>
@@ -2870,16 +2992,42 @@
                 <w:lang w:bidi="ta-IN"/>
               </w:rPr>
             </w:pPr>
-            <w:r>
-              <w:rPr>
-                <w:rFonts w:cs="Latha"/>
-                <w:b/>
-                <w:bCs/>
-                <w:sz w:val="28"/>
-                <w:szCs w:val="28"/>
-                <w:lang w:bidi="ta-IN"/>
-              </w:rPr>
-              <w:t>Panchaati  No. 1</w:t>
+            <w:proofErr w:type="spellStart"/>
+            <w:proofErr w:type="gramStart"/>
+            <w:r>
+              <w:rPr>
+                <w:rFonts w:cs="Latha"/>
+                <w:b/>
+                <w:bCs/>
+                <w:sz w:val="28"/>
+                <w:szCs w:val="28"/>
+                <w:lang w:bidi="ta-IN"/>
+              </w:rPr>
+              <w:t>Panchaati</w:t>
+            </w:r>
+            <w:proofErr w:type="spellEnd"/>
+            <w:r>
+              <w:rPr>
+                <w:rFonts w:cs="Latha"/>
+                <w:b/>
+                <w:bCs/>
+                <w:sz w:val="28"/>
+                <w:szCs w:val="28"/>
+                <w:lang w:bidi="ta-IN"/>
+              </w:rPr>
+              <w:t xml:space="preserve">  No.</w:t>
+            </w:r>
+            <w:proofErr w:type="gramEnd"/>
+            <w:r>
+              <w:rPr>
+                <w:rFonts w:cs="Latha"/>
+                <w:b/>
+                <w:bCs/>
+                <w:sz w:val="28"/>
+                <w:szCs w:val="28"/>
+                <w:lang w:bidi="ta-IN"/>
+              </w:rPr>
+              <w:t xml:space="preserve"> 1</w:t>
             </w:r>
           </w:p>
         </w:tc>
@@ -3263,8 +3411,19 @@
                 <w:sz w:val="28"/>
                 <w:szCs w:val="28"/>
               </w:rPr>
-              <w:t>.1 – Vaakyam</w:t>
-            </w:r>
+              <w:t xml:space="preserve">.1 – </w:t>
+            </w:r>
+            <w:proofErr w:type="spellStart"/>
+            <w:r>
+              <w:rPr>
+                <w:b/>
+                <w:bCs/>
+                <w:sz w:val="28"/>
+                <w:szCs w:val="28"/>
+              </w:rPr>
+              <w:t>Vaakyam</w:t>
+            </w:r>
+            <w:proofErr w:type="spellEnd"/>
           </w:p>
           <w:p>
             <w:pPr>
@@ -3306,14 +3465,36 @@
                 <w:cs/>
               </w:rPr>
             </w:pPr>
-            <w:r>
-              <w:rPr>
-                <w:b/>
-                <w:bCs/>
-                <w:sz w:val="28"/>
-                <w:szCs w:val="28"/>
-              </w:rPr>
-              <w:t xml:space="preserve">Panchaati  No. </w:t>
+            <w:proofErr w:type="spellStart"/>
+            <w:proofErr w:type="gramStart"/>
+            <w:r>
+              <w:rPr>
+                <w:b/>
+                <w:bCs/>
+                <w:sz w:val="28"/>
+                <w:szCs w:val="28"/>
+              </w:rPr>
+              <w:t>Panchaati</w:t>
+            </w:r>
+            <w:proofErr w:type="spellEnd"/>
+            <w:r>
+              <w:rPr>
+                <w:b/>
+                <w:bCs/>
+                <w:sz w:val="28"/>
+                <w:szCs w:val="28"/>
+              </w:rPr>
+              <w:t xml:space="preserve">  No.</w:t>
+            </w:r>
+            <w:proofErr w:type="gramEnd"/>
+            <w:r>
+              <w:rPr>
+                <w:b/>
+                <w:bCs/>
+                <w:sz w:val="28"/>
+                <w:szCs w:val="28"/>
+              </w:rPr>
+              <w:t xml:space="preserve"> </w:t>
             </w:r>
             <w:r>
               <w:rPr>
@@ -3964,16 +4145,29 @@
                 <w:lang w:bidi="ta-IN"/>
               </w:rPr>
             </w:pPr>
-            <w:r>
-              <w:rPr>
-                <w:rFonts w:cs="Latha"/>
-                <w:b/>
-                <w:bCs/>
-                <w:sz w:val="28"/>
-                <w:szCs w:val="28"/>
-                <w:lang w:bidi="ta-IN"/>
-              </w:rPr>
-              <w:t>Panchaati 10</w:t>
+            <w:proofErr w:type="spellStart"/>
+            <w:r>
+              <w:rPr>
+                <w:rFonts w:cs="Latha"/>
+                <w:b/>
+                <w:bCs/>
+                <w:sz w:val="28"/>
+                <w:szCs w:val="28"/>
+                <w:lang w:bidi="ta-IN"/>
+              </w:rPr>
+              <w:t>Panchaati</w:t>
+            </w:r>
+            <w:proofErr w:type="spellEnd"/>
+            <w:r>
+              <w:rPr>
+                <w:rFonts w:cs="Latha"/>
+                <w:b/>
+                <w:bCs/>
+                <w:sz w:val="28"/>
+                <w:szCs w:val="28"/>
+                <w:lang w:bidi="ta-IN"/>
+              </w:rPr>
+              <w:t xml:space="preserve"> 10</w:t>
             </w:r>
           </w:p>
         </w:tc>
@@ -4451,16 +4645,29 @@
                 <w:lang w:bidi="ta-IN"/>
               </w:rPr>
             </w:pPr>
-            <w:r>
-              <w:rPr>
-                <w:rFonts w:cs="Latha"/>
-                <w:b/>
-                <w:bCs/>
-                <w:sz w:val="28"/>
-                <w:szCs w:val="28"/>
-                <w:lang w:bidi="ta-IN"/>
-              </w:rPr>
-              <w:t>Panchaati 46</w:t>
+            <w:proofErr w:type="spellStart"/>
+            <w:r>
+              <w:rPr>
+                <w:rFonts w:cs="Latha"/>
+                <w:b/>
+                <w:bCs/>
+                <w:sz w:val="28"/>
+                <w:szCs w:val="28"/>
+                <w:lang w:bidi="ta-IN"/>
+              </w:rPr>
+              <w:t>Panchaati</w:t>
+            </w:r>
+            <w:proofErr w:type="spellEnd"/>
+            <w:r>
+              <w:rPr>
+                <w:rFonts w:cs="Latha"/>
+                <w:b/>
+                <w:bCs/>
+                <w:sz w:val="28"/>
+                <w:szCs w:val="28"/>
+                <w:lang w:bidi="ta-IN"/>
+              </w:rPr>
+              <w:t xml:space="preserve"> 46</w:t>
             </w:r>
           </w:p>
         </w:tc>
@@ -4882,8 +5089,19 @@
                 <w:sz w:val="28"/>
                 <w:szCs w:val="28"/>
               </w:rPr>
-              <w:t>5.3.1.2 Vaakyam</w:t>
-            </w:r>
+              <w:t xml:space="preserve">5.3.1.2 </w:t>
+            </w:r>
+            <w:proofErr w:type="spellStart"/>
+            <w:r>
+              <w:rPr>
+                <w:b/>
+                <w:bCs/>
+                <w:sz w:val="28"/>
+                <w:szCs w:val="28"/>
+              </w:rPr>
+              <w:t>Vaakyam</w:t>
+            </w:r>
+            <w:proofErr w:type="spellEnd"/>
           </w:p>
           <w:p>
             <w:pPr>
@@ -4915,14 +5133,25 @@
                 <w:szCs w:val="28"/>
               </w:rPr>
             </w:pPr>
-            <w:r>
-              <w:rPr>
-                <w:b/>
-                <w:bCs/>
-                <w:sz w:val="28"/>
-                <w:szCs w:val="28"/>
-              </w:rPr>
-              <w:t>Panchaati 2</w:t>
+            <w:proofErr w:type="spellStart"/>
+            <w:r>
+              <w:rPr>
+                <w:b/>
+                <w:bCs/>
+                <w:sz w:val="28"/>
+                <w:szCs w:val="28"/>
+              </w:rPr>
+              <w:t>Panchaati</w:t>
+            </w:r>
+            <w:proofErr w:type="spellEnd"/>
+            <w:r>
+              <w:rPr>
+                <w:b/>
+                <w:bCs/>
+                <w:sz w:val="28"/>
+                <w:szCs w:val="28"/>
+              </w:rPr>
+              <w:t xml:space="preserve"> 2</w:t>
             </w:r>
           </w:p>
         </w:tc>
@@ -5270,14 +5499,25 @@
                 <w:szCs w:val="28"/>
               </w:rPr>
             </w:pPr>
-            <w:r>
-              <w:rPr>
-                <w:b/>
-                <w:bCs/>
-                <w:sz w:val="28"/>
-                <w:szCs w:val="28"/>
-              </w:rPr>
-              <w:t>Panchaati 13</w:t>
+            <w:proofErr w:type="spellStart"/>
+            <w:r>
+              <w:rPr>
+                <w:b/>
+                <w:bCs/>
+                <w:sz w:val="28"/>
+                <w:szCs w:val="28"/>
+              </w:rPr>
+              <w:t>Panchaati</w:t>
+            </w:r>
+            <w:proofErr w:type="spellEnd"/>
+            <w:r>
+              <w:rPr>
+                <w:b/>
+                <w:bCs/>
+                <w:sz w:val="28"/>
+                <w:szCs w:val="28"/>
+              </w:rPr>
+              <w:t xml:space="preserve"> 13</w:t>
             </w:r>
           </w:p>
         </w:tc>
@@ -5668,7 +5908,6 @@
                 <w:sz w:val="28"/>
                 <w:szCs w:val="28"/>
               </w:rPr>
-              <w:lastRenderedPageBreak/>
               <w:t>5.4.2.3</w:t>
             </w:r>
           </w:p>
@@ -5711,14 +5950,25 @@
                 <w:szCs w:val="28"/>
               </w:rPr>
             </w:pPr>
-            <w:r>
-              <w:rPr>
-                <w:b/>
-                <w:bCs/>
-                <w:sz w:val="28"/>
-                <w:szCs w:val="28"/>
-              </w:rPr>
-              <w:t>Panchaati 7</w:t>
+            <w:proofErr w:type="spellStart"/>
+            <w:r>
+              <w:rPr>
+                <w:b/>
+                <w:bCs/>
+                <w:sz w:val="28"/>
+                <w:szCs w:val="28"/>
+              </w:rPr>
+              <w:t>Panchaati</w:t>
+            </w:r>
+            <w:proofErr w:type="spellEnd"/>
+            <w:r>
+              <w:rPr>
+                <w:b/>
+                <w:bCs/>
+                <w:sz w:val="28"/>
+                <w:szCs w:val="28"/>
+              </w:rPr>
+              <w:t xml:space="preserve"> 7</w:t>
             </w:r>
           </w:p>
         </w:tc>
@@ -6111,6 +6361,7 @@
                 <w:szCs w:val="28"/>
                 <w:lang w:bidi="ta-IN"/>
               </w:rPr>
+              <w:lastRenderedPageBreak/>
               <w:t>5.4.8.4</w:t>
             </w:r>
             <w:r>
@@ -6121,8 +6372,20 @@
                 <w:szCs w:val="28"/>
                 <w:lang w:bidi="ta-IN"/>
               </w:rPr>
-              <w:t xml:space="preserve"> – Vaakyam</w:t>
-            </w:r>
+              <w:t xml:space="preserve"> – </w:t>
+            </w:r>
+            <w:proofErr w:type="spellStart"/>
+            <w:r>
+              <w:rPr>
+                <w:rFonts w:cs="Latha"/>
+                <w:b/>
+                <w:sz w:val="28"/>
+                <w:szCs w:val="28"/>
+                <w:lang w:bidi="ta-IN"/>
+              </w:rPr>
+              <w:t>Vaakyam</w:t>
+            </w:r>
+            <w:proofErr w:type="spellEnd"/>
           </w:p>
           <w:p>
             <w:pPr>
@@ -6168,15 +6431,27 @@
                 <w:lang w:bidi="ta-IN"/>
               </w:rPr>
             </w:pPr>
-            <w:r>
-              <w:rPr>
-                <w:rFonts w:cs="Latha"/>
-                <w:b/>
-                <w:sz w:val="28"/>
-                <w:szCs w:val="28"/>
-                <w:lang w:bidi="ta-IN"/>
-              </w:rPr>
-              <w:t xml:space="preserve">Panchaati No. - </w:t>
+            <w:proofErr w:type="spellStart"/>
+            <w:r>
+              <w:rPr>
+                <w:rFonts w:cs="Latha"/>
+                <w:b/>
+                <w:sz w:val="28"/>
+                <w:szCs w:val="28"/>
+                <w:lang w:bidi="ta-IN"/>
+              </w:rPr>
+              <w:t>Panchaati</w:t>
+            </w:r>
+            <w:proofErr w:type="spellEnd"/>
+            <w:r>
+              <w:rPr>
+                <w:rFonts w:cs="Latha"/>
+                <w:b/>
+                <w:sz w:val="28"/>
+                <w:szCs w:val="28"/>
+                <w:lang w:bidi="ta-IN"/>
+              </w:rPr>
+              <w:t xml:space="preserve"> No. - </w:t>
             </w:r>
             <w:r>
               <w:rPr>
@@ -6556,16 +6831,29 @@
                 <w:lang w:bidi="ta-IN"/>
               </w:rPr>
             </w:pPr>
-            <w:r>
-              <w:rPr>
-                <w:rFonts w:cs="Latha"/>
-                <w:b/>
-                <w:bCs/>
-                <w:sz w:val="28"/>
-                <w:szCs w:val="28"/>
-                <w:lang w:bidi="ta-IN"/>
-              </w:rPr>
-              <w:t>Panchaati 42</w:t>
+            <w:proofErr w:type="spellStart"/>
+            <w:r>
+              <w:rPr>
+                <w:rFonts w:cs="Latha"/>
+                <w:b/>
+                <w:bCs/>
+                <w:sz w:val="28"/>
+                <w:szCs w:val="28"/>
+                <w:lang w:bidi="ta-IN"/>
+              </w:rPr>
+              <w:t>Panchaati</w:t>
+            </w:r>
+            <w:proofErr w:type="spellEnd"/>
+            <w:r>
+              <w:rPr>
+                <w:rFonts w:cs="Latha"/>
+                <w:b/>
+                <w:bCs/>
+                <w:sz w:val="28"/>
+                <w:szCs w:val="28"/>
+                <w:lang w:bidi="ta-IN"/>
+              </w:rPr>
+              <w:t xml:space="preserve"> 42</w:t>
             </w:r>
           </w:p>
         </w:tc>
@@ -6919,16 +7207,29 @@
                 <w:lang w:bidi="ta-IN"/>
               </w:rPr>
             </w:pPr>
-            <w:r>
-              <w:rPr>
-                <w:rFonts w:cs="Latha"/>
-                <w:b/>
-                <w:bCs/>
-                <w:sz w:val="28"/>
-                <w:szCs w:val="28"/>
-                <w:lang w:bidi="ta-IN"/>
-              </w:rPr>
-              <w:t>Panchaati 56</w:t>
+            <w:proofErr w:type="spellStart"/>
+            <w:r>
+              <w:rPr>
+                <w:rFonts w:cs="Latha"/>
+                <w:b/>
+                <w:bCs/>
+                <w:sz w:val="28"/>
+                <w:szCs w:val="28"/>
+                <w:lang w:bidi="ta-IN"/>
+              </w:rPr>
+              <w:t>Panchaati</w:t>
+            </w:r>
+            <w:proofErr w:type="spellEnd"/>
+            <w:r>
+              <w:rPr>
+                <w:rFonts w:cs="Latha"/>
+                <w:b/>
+                <w:bCs/>
+                <w:sz w:val="28"/>
+                <w:szCs w:val="28"/>
+                <w:lang w:bidi="ta-IN"/>
+              </w:rPr>
+              <w:t xml:space="preserve"> 56</w:t>
             </w:r>
           </w:p>
         </w:tc>
@@ -7295,14 +7596,25 @@
                 <w:szCs w:val="28"/>
               </w:rPr>
             </w:pPr>
-            <w:r>
-              <w:rPr>
-                <w:b/>
-                <w:bCs/>
-                <w:sz w:val="28"/>
-                <w:szCs w:val="28"/>
-              </w:rPr>
-              <w:t>Panchaati 4</w:t>
+            <w:proofErr w:type="spellStart"/>
+            <w:r>
+              <w:rPr>
+                <w:b/>
+                <w:bCs/>
+                <w:sz w:val="28"/>
+                <w:szCs w:val="28"/>
+              </w:rPr>
+              <w:t>Panchaati</w:t>
+            </w:r>
+            <w:proofErr w:type="spellEnd"/>
+            <w:r>
+              <w:rPr>
+                <w:b/>
+                <w:bCs/>
+                <w:sz w:val="28"/>
+                <w:szCs w:val="28"/>
+              </w:rPr>
+              <w:t xml:space="preserve"> 4</w:t>
             </w:r>
           </w:p>
         </w:tc>
@@ -7774,14 +8086,25 @@
                 <w:szCs w:val="28"/>
               </w:rPr>
             </w:pPr>
-            <w:r>
-              <w:rPr>
-                <w:b/>
-                <w:bCs/>
-                <w:sz w:val="28"/>
-                <w:szCs w:val="28"/>
-              </w:rPr>
-              <w:t>Panchaati 12</w:t>
+            <w:proofErr w:type="spellStart"/>
+            <w:r>
+              <w:rPr>
+                <w:b/>
+                <w:bCs/>
+                <w:sz w:val="28"/>
+                <w:szCs w:val="28"/>
+              </w:rPr>
+              <w:t>Panchaati</w:t>
+            </w:r>
+            <w:proofErr w:type="spellEnd"/>
+            <w:r>
+              <w:rPr>
+                <w:b/>
+                <w:bCs/>
+                <w:sz w:val="28"/>
+                <w:szCs w:val="28"/>
+              </w:rPr>
+              <w:t xml:space="preserve"> 12</w:t>
             </w:r>
           </w:p>
         </w:tc>
@@ -8279,14 +8602,25 @@
                 <w:szCs w:val="28"/>
               </w:rPr>
             </w:pPr>
-            <w:r>
-              <w:rPr>
-                <w:b/>
-                <w:bCs/>
-                <w:sz w:val="28"/>
-                <w:szCs w:val="28"/>
-              </w:rPr>
-              <w:t>Panchaati 35</w:t>
+            <w:proofErr w:type="spellStart"/>
+            <w:r>
+              <w:rPr>
+                <w:b/>
+                <w:bCs/>
+                <w:sz w:val="28"/>
+                <w:szCs w:val="28"/>
+              </w:rPr>
+              <w:t>Panchaati</w:t>
+            </w:r>
+            <w:proofErr w:type="spellEnd"/>
+            <w:r>
+              <w:rPr>
+                <w:b/>
+                <w:bCs/>
+                <w:sz w:val="28"/>
+                <w:szCs w:val="28"/>
+              </w:rPr>
+              <w:t xml:space="preserve"> 35</w:t>
             </w:r>
           </w:p>
         </w:tc>
@@ -8582,8 +8916,20 @@
                 <w:szCs w:val="28"/>
                 <w:lang w:bidi="ta-IN"/>
               </w:rPr>
-              <w:t>– Vaakyam</w:t>
-            </w:r>
+              <w:t xml:space="preserve">– </w:t>
+            </w:r>
+            <w:proofErr w:type="spellStart"/>
+            <w:r>
+              <w:rPr>
+                <w:rFonts w:cs="Latha"/>
+                <w:b/>
+                <w:sz w:val="28"/>
+                <w:szCs w:val="28"/>
+                <w:lang w:bidi="ta-IN"/>
+              </w:rPr>
+              <w:t>Vaakyam</w:t>
+            </w:r>
+            <w:proofErr w:type="spellEnd"/>
           </w:p>
           <w:p>
             <w:pPr>
@@ -8627,15 +8973,39 @@
                 <w:szCs w:val="28"/>
               </w:rPr>
             </w:pPr>
-            <w:r>
-              <w:rPr>
-                <w:rFonts w:cs="Latha"/>
-                <w:b/>
-                <w:sz w:val="28"/>
-                <w:szCs w:val="28"/>
-                <w:lang w:bidi="ta-IN"/>
-              </w:rPr>
-              <w:t xml:space="preserve">Panchaati  No. </w:t>
+            <w:proofErr w:type="spellStart"/>
+            <w:proofErr w:type="gramStart"/>
+            <w:r>
+              <w:rPr>
+                <w:rFonts w:cs="Latha"/>
+                <w:b/>
+                <w:sz w:val="28"/>
+                <w:szCs w:val="28"/>
+                <w:lang w:bidi="ta-IN"/>
+              </w:rPr>
+              <w:t>Panchaati</w:t>
+            </w:r>
+            <w:proofErr w:type="spellEnd"/>
+            <w:r>
+              <w:rPr>
+                <w:rFonts w:cs="Latha"/>
+                <w:b/>
+                <w:sz w:val="28"/>
+                <w:szCs w:val="28"/>
+                <w:lang w:bidi="ta-IN"/>
+              </w:rPr>
+              <w:t xml:space="preserve">  No.</w:t>
+            </w:r>
+            <w:proofErr w:type="gramEnd"/>
+            <w:r>
+              <w:rPr>
+                <w:rFonts w:cs="Latha"/>
+                <w:b/>
+                <w:sz w:val="28"/>
+                <w:szCs w:val="28"/>
+                <w:lang w:bidi="ta-IN"/>
+              </w:rPr>
+              <w:t xml:space="preserve"> </w:t>
             </w:r>
             <w:r>
               <w:rPr>
@@ -8971,7 +9341,27 @@
                 <w:sz w:val="28"/>
                 <w:szCs w:val="40"/>
               </w:rPr>
-              <w:t>(avagraham removed)</w:t>
+              <w:t>(</w:t>
+            </w:r>
+            <w:proofErr w:type="spellStart"/>
+            <w:r>
+              <w:rPr>
+                <w:rFonts w:asciiTheme="minorBidi" w:hAnsiTheme="minorBidi" w:cstheme="minorBidi"/>
+                <w:b/>
+                <w:sz w:val="28"/>
+                <w:szCs w:val="40"/>
+              </w:rPr>
+              <w:t>avagraham</w:t>
+            </w:r>
+            <w:proofErr w:type="spellEnd"/>
+            <w:r>
+              <w:rPr>
+                <w:rFonts w:asciiTheme="minorBidi" w:hAnsiTheme="minorBidi" w:cstheme="minorBidi"/>
+                <w:b/>
+                <w:sz w:val="28"/>
+                <w:szCs w:val="40"/>
+              </w:rPr>
+              <w:t xml:space="preserve"> removed)</w:t>
             </w:r>
           </w:p>
         </w:tc>
@@ -9045,16 +9435,29 @@
                 <w:lang w:bidi="ta-IN"/>
               </w:rPr>
             </w:pPr>
-            <w:r>
-              <w:rPr>
-                <w:rFonts w:cs="Latha"/>
-                <w:b/>
-                <w:bCs/>
-                <w:sz w:val="28"/>
-                <w:szCs w:val="28"/>
-                <w:lang w:bidi="ta-IN"/>
-              </w:rPr>
-              <w:t>Panchaati 46</w:t>
+            <w:proofErr w:type="spellStart"/>
+            <w:r>
+              <w:rPr>
+                <w:rFonts w:cs="Latha"/>
+                <w:b/>
+                <w:bCs/>
+                <w:sz w:val="28"/>
+                <w:szCs w:val="28"/>
+                <w:lang w:bidi="ta-IN"/>
+              </w:rPr>
+              <w:t>Panchaati</w:t>
+            </w:r>
+            <w:proofErr w:type="spellEnd"/>
+            <w:r>
+              <w:rPr>
+                <w:rFonts w:cs="Latha"/>
+                <w:b/>
+                <w:bCs/>
+                <w:sz w:val="28"/>
+                <w:szCs w:val="28"/>
+                <w:lang w:bidi="ta-IN"/>
+              </w:rPr>
+              <w:t xml:space="preserve"> 46</w:t>
             </w:r>
           </w:p>
         </w:tc>
@@ -9331,7 +9734,27 @@
                 <w:lang w:bidi="ta-IN"/>
               </w:rPr>
               <w:br/>
-              <w:t>(avagraham not required)</w:t>
+              <w:t>(</w:t>
+            </w:r>
+            <w:proofErr w:type="spellStart"/>
+            <w:r>
+              <w:rPr>
+                <w:rFonts w:ascii="Latha" w:hAnsi="Latha" w:cs="Latha"/>
+                <w:sz w:val="28"/>
+                <w:szCs w:val="28"/>
+                <w:lang w:bidi="ta-IN"/>
+              </w:rPr>
+              <w:t>avagraham</w:t>
+            </w:r>
+            <w:proofErr w:type="spellEnd"/>
+            <w:r>
+              <w:rPr>
+                <w:rFonts w:ascii="Latha" w:hAnsi="Latha" w:cs="Latha"/>
+                <w:sz w:val="28"/>
+                <w:szCs w:val="28"/>
+                <w:lang w:bidi="ta-IN"/>
+              </w:rPr>
+              <w:t xml:space="preserve"> not required)</w:t>
             </w:r>
           </w:p>
         </w:tc>
@@ -9394,14 +9817,25 @@
                 <w:szCs w:val="28"/>
               </w:rPr>
             </w:pPr>
-            <w:r>
-              <w:rPr>
-                <w:b/>
-                <w:bCs/>
-                <w:sz w:val="28"/>
-                <w:szCs w:val="28"/>
-              </w:rPr>
-              <w:t>Panchaati 56</w:t>
+            <w:proofErr w:type="spellStart"/>
+            <w:r>
+              <w:rPr>
+                <w:b/>
+                <w:bCs/>
+                <w:sz w:val="28"/>
+                <w:szCs w:val="28"/>
+              </w:rPr>
+              <w:t>Panchaati</w:t>
+            </w:r>
+            <w:proofErr w:type="spellEnd"/>
+            <w:r>
+              <w:rPr>
+                <w:b/>
+                <w:bCs/>
+                <w:sz w:val="28"/>
+                <w:szCs w:val="28"/>
+              </w:rPr>
+              <w:t xml:space="preserve"> 56</w:t>
             </w:r>
           </w:p>
         </w:tc>
@@ -9812,8 +10246,20 @@
                 <w:szCs w:val="28"/>
                 <w:lang w:bidi="ta-IN"/>
               </w:rPr>
-              <w:t xml:space="preserve"> – Vaakyam</w:t>
-            </w:r>
+              <w:t xml:space="preserve"> – </w:t>
+            </w:r>
+            <w:proofErr w:type="spellStart"/>
+            <w:r>
+              <w:rPr>
+                <w:rFonts w:cs="Latha"/>
+                <w:b/>
+                <w:sz w:val="28"/>
+                <w:szCs w:val="28"/>
+                <w:lang w:bidi="ta-IN"/>
+              </w:rPr>
+              <w:t>Vaakyam</w:t>
+            </w:r>
+            <w:proofErr w:type="spellEnd"/>
           </w:p>
           <w:p>
             <w:pPr>
@@ -9869,15 +10315,39 @@
                 <w:lang w:bidi="ta-IN"/>
               </w:rPr>
             </w:pPr>
-            <w:r>
-              <w:rPr>
-                <w:rFonts w:cs="Latha"/>
-                <w:b/>
-                <w:sz w:val="28"/>
-                <w:szCs w:val="28"/>
-                <w:lang w:bidi="ta-IN"/>
-              </w:rPr>
-              <w:t xml:space="preserve">Panchaati  No. </w:t>
+            <w:proofErr w:type="spellStart"/>
+            <w:proofErr w:type="gramStart"/>
+            <w:r>
+              <w:rPr>
+                <w:rFonts w:cs="Latha"/>
+                <w:b/>
+                <w:sz w:val="28"/>
+                <w:szCs w:val="28"/>
+                <w:lang w:bidi="ta-IN"/>
+              </w:rPr>
+              <w:t>Panchaati</w:t>
+            </w:r>
+            <w:proofErr w:type="spellEnd"/>
+            <w:r>
+              <w:rPr>
+                <w:rFonts w:cs="Latha"/>
+                <w:b/>
+                <w:sz w:val="28"/>
+                <w:szCs w:val="28"/>
+                <w:lang w:bidi="ta-IN"/>
+              </w:rPr>
+              <w:t xml:space="preserve">  No.</w:t>
+            </w:r>
+            <w:proofErr w:type="gramEnd"/>
+            <w:r>
+              <w:rPr>
+                <w:rFonts w:cs="Latha"/>
+                <w:b/>
+                <w:sz w:val="28"/>
+                <w:szCs w:val="28"/>
+                <w:lang w:bidi="ta-IN"/>
+              </w:rPr>
+              <w:t xml:space="preserve"> </w:t>
             </w:r>
             <w:r>
               <w:rPr>
@@ -10195,16 +10665,29 @@
                 <w:lang w:bidi="ta-IN"/>
               </w:rPr>
             </w:pPr>
-            <w:r>
-              <w:rPr>
-                <w:rFonts w:cs="Latha"/>
-                <w:b/>
-                <w:bCs/>
-                <w:sz w:val="28"/>
-                <w:szCs w:val="28"/>
-                <w:lang w:bidi="ta-IN"/>
-              </w:rPr>
-              <w:t>Panchaati 33</w:t>
+            <w:proofErr w:type="spellStart"/>
+            <w:r>
+              <w:rPr>
+                <w:rFonts w:cs="Latha"/>
+                <w:b/>
+                <w:bCs/>
+                <w:sz w:val="28"/>
+                <w:szCs w:val="28"/>
+                <w:lang w:bidi="ta-IN"/>
+              </w:rPr>
+              <w:t>Panchaati</w:t>
+            </w:r>
+            <w:proofErr w:type="spellEnd"/>
+            <w:r>
+              <w:rPr>
+                <w:rFonts w:cs="Latha"/>
+                <w:b/>
+                <w:bCs/>
+                <w:sz w:val="28"/>
+                <w:szCs w:val="28"/>
+                <w:lang w:bidi="ta-IN"/>
+              </w:rPr>
+              <w:t xml:space="preserve"> 33</w:t>
             </w:r>
           </w:p>
         </w:tc>
@@ -10573,16 +11056,29 @@
                 <w:lang w:bidi="ta-IN"/>
               </w:rPr>
             </w:pPr>
-            <w:r>
-              <w:rPr>
-                <w:rFonts w:cs="Latha"/>
-                <w:b/>
-                <w:bCs/>
-                <w:sz w:val="28"/>
-                <w:szCs w:val="28"/>
-                <w:lang w:bidi="ta-IN"/>
-              </w:rPr>
-              <w:t>Panchaati 35</w:t>
+            <w:proofErr w:type="spellStart"/>
+            <w:r>
+              <w:rPr>
+                <w:rFonts w:cs="Latha"/>
+                <w:b/>
+                <w:bCs/>
+                <w:sz w:val="28"/>
+                <w:szCs w:val="28"/>
+                <w:lang w:bidi="ta-IN"/>
+              </w:rPr>
+              <w:t>Panchaati</w:t>
+            </w:r>
+            <w:proofErr w:type="spellEnd"/>
+            <w:r>
+              <w:rPr>
+                <w:rFonts w:cs="Latha"/>
+                <w:b/>
+                <w:bCs/>
+                <w:sz w:val="28"/>
+                <w:szCs w:val="28"/>
+                <w:lang w:bidi="ta-IN"/>
+              </w:rPr>
+              <w:t xml:space="preserve"> 35</w:t>
             </w:r>
           </w:p>
         </w:tc>
@@ -11080,16 +11576,29 @@
                 <w:lang w:bidi="ta-IN"/>
               </w:rPr>
             </w:pPr>
-            <w:r>
-              <w:rPr>
-                <w:rFonts w:cs="Latha"/>
-                <w:b/>
-                <w:bCs/>
-                <w:sz w:val="28"/>
-                <w:szCs w:val="28"/>
-                <w:lang w:bidi="ta-IN"/>
-              </w:rPr>
-              <w:t>Panchaati 4</w:t>
+            <w:proofErr w:type="spellStart"/>
+            <w:r>
+              <w:rPr>
+                <w:rFonts w:cs="Latha"/>
+                <w:b/>
+                <w:bCs/>
+                <w:sz w:val="28"/>
+                <w:szCs w:val="28"/>
+                <w:lang w:bidi="ta-IN"/>
+              </w:rPr>
+              <w:t>Panchaati</w:t>
+            </w:r>
+            <w:proofErr w:type="spellEnd"/>
+            <w:r>
+              <w:rPr>
+                <w:rFonts w:cs="Latha"/>
+                <w:b/>
+                <w:bCs/>
+                <w:sz w:val="28"/>
+                <w:szCs w:val="28"/>
+                <w:lang w:bidi="ta-IN"/>
+              </w:rPr>
+              <w:t xml:space="preserve"> 4</w:t>
             </w:r>
           </w:p>
         </w:tc>
@@ -11497,6 +12006,7 @@
               </w:rPr>
               <w:t xml:space="preserve"> – </w:t>
             </w:r>
+            <w:proofErr w:type="spellStart"/>
             <w:r>
               <w:rPr>
                 <w:rFonts w:cs="Latha"/>
@@ -11507,6 +12017,7 @@
               </w:rPr>
               <w:t>Vaakyam</w:t>
             </w:r>
+            <w:proofErr w:type="spellEnd"/>
           </w:p>
           <w:p>
             <w:pPr>
@@ -11519,6 +12030,7 @@
                 <w:lang w:bidi="ta-IN"/>
               </w:rPr>
             </w:pPr>
+            <w:proofErr w:type="gramStart"/>
             <w:r>
               <w:rPr>
                 <w:rFonts w:cs="Latha"/>
@@ -11537,7 +12049,18 @@
                 <w:szCs w:val="28"/>
                 <w:lang w:bidi="ta-IN"/>
               </w:rPr>
-              <w:t xml:space="preserve"> No. </w:t>
+              <w:t xml:space="preserve"> No.</w:t>
+            </w:r>
+            <w:proofErr w:type="gramEnd"/>
+            <w:r>
+              <w:rPr>
+                <w:rFonts w:cs="Latha"/>
+                <w:b/>
+                <w:sz w:val="28"/>
+                <w:szCs w:val="28"/>
+                <w:lang w:bidi="ta-IN"/>
+              </w:rPr>
+              <w:t xml:space="preserve"> </w:t>
             </w:r>
             <w:r>
               <w:rPr>
@@ -11562,26 +12085,30 @@
                 <w:lang w:bidi="ta-IN"/>
               </w:rPr>
             </w:pPr>
-            <w:r>
-              <w:rPr>
-                <w:rFonts w:cs="Latha"/>
-                <w:b/>
-                <w:sz w:val="28"/>
-                <w:szCs w:val="28"/>
-                <w:lang w:bidi="ta-IN"/>
-              </w:rPr>
-              <w:t>Panchaati  No.</w:t>
-            </w:r>
-            <w:r>
-              <w:rPr>
-                <w:rFonts w:cs="Latha"/>
-                <w:b/>
-                <w:sz w:val="28"/>
-                <w:szCs w:val="28"/>
-                <w:lang w:bidi="ta-IN"/>
-              </w:rPr>
-              <w:t xml:space="preserve"> - </w:t>
-            </w:r>
+            <w:proofErr w:type="spellStart"/>
+            <w:proofErr w:type="gramStart"/>
+            <w:r>
+              <w:rPr>
+                <w:rFonts w:cs="Latha"/>
+                <w:b/>
+                <w:sz w:val="28"/>
+                <w:szCs w:val="28"/>
+                <w:lang w:bidi="ta-IN"/>
+              </w:rPr>
+              <w:t>Panchaati</w:t>
+            </w:r>
+            <w:proofErr w:type="spellEnd"/>
+            <w:r>
+              <w:rPr>
+                <w:rFonts w:cs="Latha"/>
+                <w:b/>
+                <w:sz w:val="28"/>
+                <w:szCs w:val="28"/>
+                <w:lang w:bidi="ta-IN"/>
+              </w:rPr>
+              <w:t xml:space="preserve">  No.</w:t>
+            </w:r>
+            <w:proofErr w:type="gramEnd"/>
             <w:r>
               <w:rPr>
                 <w:rFonts w:cs="Latha"/>
@@ -11592,15 +12119,47 @@
               </w:rPr>
               <w:t xml:space="preserve"> </w:t>
             </w:r>
-            <w:r>
-              <w:rPr>
-                <w:rFonts w:cs="Latha"/>
-                <w:b/>
-                <w:sz w:val="28"/>
-                <w:szCs w:val="28"/>
-                <w:lang w:bidi="ta-IN"/>
-              </w:rPr>
-              <w:t xml:space="preserve">19 </w:t>
+            <w:proofErr w:type="gramStart"/>
+            <w:r>
+              <w:rPr>
+                <w:rFonts w:cs="Latha"/>
+                <w:b/>
+                <w:sz w:val="28"/>
+                <w:szCs w:val="28"/>
+                <w:lang w:bidi="ta-IN"/>
+              </w:rPr>
+              <w:t xml:space="preserve">- </w:t>
+            </w:r>
+            <w:r>
+              <w:rPr>
+                <w:rFonts w:cs="Latha"/>
+                <w:b/>
+                <w:sz w:val="28"/>
+                <w:szCs w:val="28"/>
+                <w:lang w:bidi="ta-IN"/>
+              </w:rPr>
+              <w:t xml:space="preserve"> </w:t>
+            </w:r>
+            <w:r>
+              <w:rPr>
+                <w:rFonts w:cs="Latha"/>
+                <w:b/>
+                <w:sz w:val="28"/>
+                <w:szCs w:val="28"/>
+                <w:lang w:bidi="ta-IN"/>
+              </w:rPr>
+              <w:t>19</w:t>
+            </w:r>
+            <w:proofErr w:type="gramEnd"/>
+            <w:r>
+              <w:rPr>
+                <w:rFonts w:cs="Latha"/>
+                <w:b/>
+                <w:sz w:val="28"/>
+                <w:szCs w:val="28"/>
+                <w:lang w:bidi="ta-IN"/>
+              </w:rPr>
+              <w:t xml:space="preserve"> </w:t>
             </w:r>
           </w:p>
         </w:tc>
@@ -11955,16 +12514,29 @@
                 <w:lang w:bidi="ta-IN"/>
               </w:rPr>
             </w:pPr>
-            <w:r>
-              <w:rPr>
-                <w:rFonts w:cs="Latha"/>
-                <w:b/>
-                <w:bCs/>
-                <w:sz w:val="28"/>
-                <w:szCs w:val="28"/>
-                <w:lang w:bidi="ta-IN"/>
-              </w:rPr>
-              <w:t>Panchaati 47</w:t>
+            <w:proofErr w:type="spellStart"/>
+            <w:r>
+              <w:rPr>
+                <w:rFonts w:cs="Latha"/>
+                <w:b/>
+                <w:bCs/>
+                <w:sz w:val="28"/>
+                <w:szCs w:val="28"/>
+                <w:lang w:bidi="ta-IN"/>
+              </w:rPr>
+              <w:t>Panchaati</w:t>
+            </w:r>
+            <w:proofErr w:type="spellEnd"/>
+            <w:r>
+              <w:rPr>
+                <w:rFonts w:cs="Latha"/>
+                <w:b/>
+                <w:bCs/>
+                <w:sz w:val="28"/>
+                <w:szCs w:val="28"/>
+                <w:lang w:bidi="ta-IN"/>
+              </w:rPr>
+              <w:t xml:space="preserve"> 47</w:t>
             </w:r>
           </w:p>
         </w:tc>
@@ -12485,6 +13057,7 @@
         </w:rPr>
         <w:br w:type="page"/>
       </w:r>
+      <w:proofErr w:type="spellStart"/>
       <w:r>
         <w:rPr>
           <w:b/>
@@ -12494,7 +13067,18 @@
           <w:u w:val="single"/>
         </w:rPr>
         <w:lastRenderedPageBreak/>
-        <w:t>Taittriya Samhita – TS 5 Tamil co</w:t>
+        <w:t>Taittriya</w:t>
+      </w:r>
+      <w:proofErr w:type="spellEnd"/>
+      <w:r>
+        <w:rPr>
+          <w:b/>
+          <w:bCs/>
+          <w:sz w:val="32"/>
+          <w:szCs w:val="32"/>
+          <w:u w:val="single"/>
+        </w:rPr>
+        <w:t xml:space="preserve"> Samhita – TS 5 Tamil co</w:t>
       </w:r>
       <w:r>
         <w:rPr>
@@ -12724,8 +13308,21 @@
                 <w:szCs w:val="28"/>
                 <w:lang w:bidi="ta-IN"/>
               </w:rPr>
-              <w:t>5.1.4.1 – Vaakyam</w:t>
-            </w:r>
+              <w:t xml:space="preserve">5.1.4.1 – </w:t>
+            </w:r>
+            <w:proofErr w:type="spellStart"/>
+            <w:r>
+              <w:rPr>
+                <w:rFonts w:cs="Latha"/>
+                <w:b/>
+                <w:bCs/>
+                <w:sz w:val="28"/>
+                <w:szCs w:val="28"/>
+                <w:lang w:bidi="ta-IN"/>
+              </w:rPr>
+              <w:t>Vaakyam</w:t>
+            </w:r>
+            <w:proofErr w:type="spellEnd"/>
           </w:p>
           <w:p>
             <w:pPr>
@@ -12764,16 +13361,42 @@
                 <w:lang w:bidi="ta-IN"/>
               </w:rPr>
             </w:pPr>
-            <w:r>
-              <w:rPr>
-                <w:rFonts w:cs="Latha"/>
-                <w:b/>
-                <w:bCs/>
-                <w:sz w:val="28"/>
-                <w:szCs w:val="28"/>
-                <w:lang w:bidi="ta-IN"/>
-              </w:rPr>
-              <w:t>Panchaati  No. 16</w:t>
+            <w:proofErr w:type="spellStart"/>
+            <w:proofErr w:type="gramStart"/>
+            <w:r>
+              <w:rPr>
+                <w:rFonts w:cs="Latha"/>
+                <w:b/>
+                <w:bCs/>
+                <w:sz w:val="28"/>
+                <w:szCs w:val="28"/>
+                <w:lang w:bidi="ta-IN"/>
+              </w:rPr>
+              <w:t>Panchaati</w:t>
+            </w:r>
+            <w:proofErr w:type="spellEnd"/>
+            <w:r>
+              <w:rPr>
+                <w:rFonts w:cs="Latha"/>
+                <w:b/>
+                <w:bCs/>
+                <w:sz w:val="28"/>
+                <w:szCs w:val="28"/>
+                <w:lang w:bidi="ta-IN"/>
+              </w:rPr>
+              <w:t xml:space="preserve">  No.</w:t>
+            </w:r>
+            <w:proofErr w:type="gramEnd"/>
+            <w:r>
+              <w:rPr>
+                <w:rFonts w:cs="Latha"/>
+                <w:b/>
+                <w:bCs/>
+                <w:sz w:val="28"/>
+                <w:szCs w:val="28"/>
+                <w:lang w:bidi="ta-IN"/>
+              </w:rPr>
+              <w:t xml:space="preserve"> 16</w:t>
             </w:r>
           </w:p>
         </w:tc>
@@ -13310,7 +13933,55 @@
                 <w:szCs w:val="28"/>
                 <w:lang w:bidi="ta-IN"/>
               </w:rPr>
-              <w:t>5.1.4.2 – Vaakyam (end line, Panchati 17)</w:t>
+              <w:t xml:space="preserve">5.1.4.2 – </w:t>
+            </w:r>
+            <w:proofErr w:type="spellStart"/>
+            <w:r>
+              <w:rPr>
+                <w:rFonts w:cs="Latha"/>
+                <w:b/>
+                <w:bCs/>
+                <w:sz w:val="28"/>
+                <w:szCs w:val="28"/>
+                <w:lang w:bidi="ta-IN"/>
+              </w:rPr>
+              <w:t>Vaakyam</w:t>
+            </w:r>
+            <w:proofErr w:type="spellEnd"/>
+            <w:r>
+              <w:rPr>
+                <w:rFonts w:cs="Latha"/>
+                <w:b/>
+                <w:bCs/>
+                <w:sz w:val="28"/>
+                <w:szCs w:val="28"/>
+                <w:lang w:bidi="ta-IN"/>
+              </w:rPr>
+              <w:t xml:space="preserve"> (end line, </w:t>
+            </w:r>
+            <w:proofErr w:type="spellStart"/>
+            <w:r>
+              <w:rPr>
+                <w:rFonts w:cs="Latha"/>
+                <w:b/>
+                <w:bCs/>
+                <w:sz w:val="28"/>
+                <w:szCs w:val="28"/>
+                <w:lang w:bidi="ta-IN"/>
+              </w:rPr>
+              <w:t>Panchati</w:t>
+            </w:r>
+            <w:proofErr w:type="spellEnd"/>
+            <w:r>
+              <w:rPr>
+                <w:rFonts w:cs="Latha"/>
+                <w:b/>
+                <w:bCs/>
+                <w:sz w:val="28"/>
+                <w:szCs w:val="28"/>
+                <w:lang w:bidi="ta-IN"/>
+              </w:rPr>
+              <w:t xml:space="preserve"> 17)</w:t>
             </w:r>
           </w:p>
           <w:p>
@@ -13346,8 +14017,21 @@
                 <w:szCs w:val="28"/>
                 <w:lang w:bidi="ta-IN"/>
               </w:rPr>
-              <w:t>5.1.4.3 – Vaakyam</w:t>
-            </w:r>
+              <w:t xml:space="preserve">5.1.4.3 – </w:t>
+            </w:r>
+            <w:proofErr w:type="spellStart"/>
+            <w:r>
+              <w:rPr>
+                <w:rFonts w:cs="Latha"/>
+                <w:b/>
+                <w:bCs/>
+                <w:sz w:val="28"/>
+                <w:szCs w:val="28"/>
+                <w:lang w:bidi="ta-IN"/>
+              </w:rPr>
+              <w:t>Vaakyam</w:t>
+            </w:r>
+            <w:proofErr w:type="spellEnd"/>
           </w:p>
           <w:p>
             <w:pPr>
@@ -13386,16 +14070,42 @@
                 <w:lang w:bidi="ta-IN"/>
               </w:rPr>
             </w:pPr>
-            <w:r>
-              <w:rPr>
-                <w:rFonts w:cs="Latha"/>
-                <w:b/>
-                <w:bCs/>
-                <w:sz w:val="28"/>
-                <w:szCs w:val="28"/>
-                <w:lang w:bidi="ta-IN"/>
-              </w:rPr>
-              <w:t>Panchaati  No. 18</w:t>
+            <w:proofErr w:type="spellStart"/>
+            <w:proofErr w:type="gramStart"/>
+            <w:r>
+              <w:rPr>
+                <w:rFonts w:cs="Latha"/>
+                <w:b/>
+                <w:bCs/>
+                <w:sz w:val="28"/>
+                <w:szCs w:val="28"/>
+                <w:lang w:bidi="ta-IN"/>
+              </w:rPr>
+              <w:t>Panchaati</w:t>
+            </w:r>
+            <w:proofErr w:type="spellEnd"/>
+            <w:r>
+              <w:rPr>
+                <w:rFonts w:cs="Latha"/>
+                <w:b/>
+                <w:bCs/>
+                <w:sz w:val="28"/>
+                <w:szCs w:val="28"/>
+                <w:lang w:bidi="ta-IN"/>
+              </w:rPr>
+              <w:t xml:space="preserve">  No.</w:t>
+            </w:r>
+            <w:proofErr w:type="gramEnd"/>
+            <w:r>
+              <w:rPr>
+                <w:rFonts w:cs="Latha"/>
+                <w:b/>
+                <w:bCs/>
+                <w:sz w:val="28"/>
+                <w:szCs w:val="28"/>
+                <w:lang w:bidi="ta-IN"/>
+              </w:rPr>
+              <w:t xml:space="preserve"> 18</w:t>
             </w:r>
           </w:p>
         </w:tc>
@@ -13857,8 +14567,17 @@
                 <w:sz w:val="32"/>
                 <w:szCs w:val="32"/>
               </w:rPr>
-              <w:t>u” combinted</w:t>
-            </w:r>
+              <w:t xml:space="preserve">u” </w:t>
+            </w:r>
+            <w:proofErr w:type="spellStart"/>
+            <w:r>
+              <w:rPr>
+                <w:sz w:val="32"/>
+                <w:szCs w:val="32"/>
+              </w:rPr>
+              <w:t>combinted</w:t>
+            </w:r>
+            <w:proofErr w:type="spellEnd"/>
             <w:r>
               <w:rPr>
                 <w:sz w:val="32"/>
@@ -13904,8 +14623,21 @@
                 <w:szCs w:val="28"/>
                 <w:lang w:bidi="ta-IN"/>
               </w:rPr>
-              <w:t>5.1.9.2 – Vaakyam</w:t>
-            </w:r>
+              <w:t xml:space="preserve">5.1.9.2 – </w:t>
+            </w:r>
+            <w:proofErr w:type="spellStart"/>
+            <w:r>
+              <w:rPr>
+                <w:rFonts w:cs="Latha"/>
+                <w:b/>
+                <w:bCs/>
+                <w:sz w:val="28"/>
+                <w:szCs w:val="28"/>
+                <w:lang w:bidi="ta-IN"/>
+              </w:rPr>
+              <w:t>Vaakyam</w:t>
+            </w:r>
+            <w:proofErr w:type="spellEnd"/>
           </w:p>
           <w:p>
             <w:pPr>
@@ -13944,16 +14676,42 @@
                 <w:lang w:bidi="ta-IN"/>
               </w:rPr>
             </w:pPr>
-            <w:r>
-              <w:rPr>
-                <w:rFonts w:cs="Latha"/>
-                <w:b/>
-                <w:bCs/>
-                <w:sz w:val="28"/>
-                <w:szCs w:val="28"/>
-                <w:lang w:bidi="ta-IN"/>
-              </w:rPr>
-              <w:t>Panchaati  No. 46</w:t>
+            <w:proofErr w:type="spellStart"/>
+            <w:proofErr w:type="gramStart"/>
+            <w:r>
+              <w:rPr>
+                <w:rFonts w:cs="Latha"/>
+                <w:b/>
+                <w:bCs/>
+                <w:sz w:val="28"/>
+                <w:szCs w:val="28"/>
+                <w:lang w:bidi="ta-IN"/>
+              </w:rPr>
+              <w:t>Panchaati</w:t>
+            </w:r>
+            <w:proofErr w:type="spellEnd"/>
+            <w:r>
+              <w:rPr>
+                <w:rFonts w:cs="Latha"/>
+                <w:b/>
+                <w:bCs/>
+                <w:sz w:val="28"/>
+                <w:szCs w:val="28"/>
+                <w:lang w:bidi="ta-IN"/>
+              </w:rPr>
+              <w:t xml:space="preserve">  No.</w:t>
+            </w:r>
+            <w:proofErr w:type="gramEnd"/>
+            <w:r>
+              <w:rPr>
+                <w:rFonts w:cs="Latha"/>
+                <w:b/>
+                <w:bCs/>
+                <w:sz w:val="28"/>
+                <w:szCs w:val="28"/>
+                <w:lang w:bidi="ta-IN"/>
+              </w:rPr>
+              <w:t xml:space="preserve"> 46</w:t>
             </w:r>
           </w:p>
         </w:tc>
@@ -14290,22 +15048,40 @@
                 <w:sz w:val="32"/>
                 <w:szCs w:val="32"/>
               </w:rPr>
-              <w:t xml:space="preserve">(it is </w:t>
-            </w:r>
+              <w:t>(</w:t>
+            </w:r>
+            <w:proofErr w:type="gramStart"/>
             <w:r>
               <w:rPr>
                 <w:sz w:val="32"/>
                 <w:szCs w:val="32"/>
               </w:rPr>
-              <w:t>“</w:t>
-            </w:r>
+              <w:t>it</w:t>
+            </w:r>
+            <w:proofErr w:type="gramEnd"/>
             <w:r>
               <w:rPr>
                 <w:sz w:val="32"/>
                 <w:szCs w:val="32"/>
               </w:rPr>
+              <w:t xml:space="preserve"> is </w:t>
+            </w:r>
+            <w:r>
+              <w:rPr>
+                <w:sz w:val="32"/>
+                <w:szCs w:val="32"/>
+              </w:rPr>
+              <w:t>“</w:t>
+            </w:r>
+            <w:proofErr w:type="spellStart"/>
+            <w:r>
+              <w:rPr>
+                <w:sz w:val="32"/>
+                <w:szCs w:val="32"/>
+              </w:rPr>
               <w:t>ptyai</w:t>
             </w:r>
+            <w:proofErr w:type="spellEnd"/>
             <w:r>
               <w:rPr>
                 <w:sz w:val="32"/>
@@ -14358,8 +15134,21 @@
                 <w:szCs w:val="28"/>
                 <w:lang w:bidi="ta-IN"/>
               </w:rPr>
-              <w:t>5.2.1.1 – Vaakyam</w:t>
-            </w:r>
+              <w:t xml:space="preserve">5.2.1.1 – </w:t>
+            </w:r>
+            <w:proofErr w:type="spellStart"/>
+            <w:r>
+              <w:rPr>
+                <w:rFonts w:cs="Latha"/>
+                <w:b/>
+                <w:bCs/>
+                <w:sz w:val="28"/>
+                <w:szCs w:val="28"/>
+                <w:lang w:bidi="ta-IN"/>
+              </w:rPr>
+              <w:t>Vaakyam</w:t>
+            </w:r>
+            <w:proofErr w:type="spellEnd"/>
           </w:p>
           <w:p>
             <w:pPr>
@@ -14398,16 +15187,42 @@
                 <w:lang w:bidi="ta-IN"/>
               </w:rPr>
             </w:pPr>
-            <w:r>
-              <w:rPr>
-                <w:rFonts w:cs="Latha"/>
-                <w:b/>
-                <w:bCs/>
-                <w:sz w:val="28"/>
-                <w:szCs w:val="28"/>
-                <w:lang w:bidi="ta-IN"/>
-              </w:rPr>
-              <w:t>Panchaati  No. 1</w:t>
+            <w:proofErr w:type="spellStart"/>
+            <w:proofErr w:type="gramStart"/>
+            <w:r>
+              <w:rPr>
+                <w:rFonts w:cs="Latha"/>
+                <w:b/>
+                <w:bCs/>
+                <w:sz w:val="28"/>
+                <w:szCs w:val="28"/>
+                <w:lang w:bidi="ta-IN"/>
+              </w:rPr>
+              <w:t>Panchaati</w:t>
+            </w:r>
+            <w:proofErr w:type="spellEnd"/>
+            <w:r>
+              <w:rPr>
+                <w:rFonts w:cs="Latha"/>
+                <w:b/>
+                <w:bCs/>
+                <w:sz w:val="28"/>
+                <w:szCs w:val="28"/>
+                <w:lang w:bidi="ta-IN"/>
+              </w:rPr>
+              <w:t xml:space="preserve">  No.</w:t>
+            </w:r>
+            <w:proofErr w:type="gramEnd"/>
+            <w:r>
+              <w:rPr>
+                <w:rFonts w:cs="Latha"/>
+                <w:b/>
+                <w:bCs/>
+                <w:sz w:val="28"/>
+                <w:szCs w:val="28"/>
+                <w:lang w:bidi="ta-IN"/>
+              </w:rPr>
+              <w:t xml:space="preserve"> 1</w:t>
             </w:r>
           </w:p>
         </w:tc>
@@ -14890,8 +15705,21 @@
                 <w:szCs w:val="28"/>
                 <w:lang w:bidi="ta-IN"/>
               </w:rPr>
-              <w:t>5.2.3.7 – Vaakyam</w:t>
-            </w:r>
+              <w:t xml:space="preserve">5.2.3.7 – </w:t>
+            </w:r>
+            <w:proofErr w:type="spellStart"/>
+            <w:r>
+              <w:rPr>
+                <w:rFonts w:cs="Latha"/>
+                <w:b/>
+                <w:bCs/>
+                <w:sz w:val="28"/>
+                <w:szCs w:val="28"/>
+                <w:lang w:bidi="ta-IN"/>
+              </w:rPr>
+              <w:t>Vaakyam</w:t>
+            </w:r>
+            <w:proofErr w:type="spellEnd"/>
           </w:p>
           <w:p>
             <w:pPr>
@@ -14930,16 +15758,42 @@
                 <w:lang w:bidi="ta-IN"/>
               </w:rPr>
             </w:pPr>
-            <w:r>
-              <w:rPr>
-                <w:rFonts w:cs="Latha"/>
-                <w:b/>
-                <w:bCs/>
-                <w:sz w:val="28"/>
-                <w:szCs w:val="28"/>
-                <w:lang w:bidi="ta-IN"/>
-              </w:rPr>
-              <w:t>Panchaati  No. 20</w:t>
+            <w:proofErr w:type="spellStart"/>
+            <w:proofErr w:type="gramStart"/>
+            <w:r>
+              <w:rPr>
+                <w:rFonts w:cs="Latha"/>
+                <w:b/>
+                <w:bCs/>
+                <w:sz w:val="28"/>
+                <w:szCs w:val="28"/>
+                <w:lang w:bidi="ta-IN"/>
+              </w:rPr>
+              <w:t>Panchaati</w:t>
+            </w:r>
+            <w:proofErr w:type="spellEnd"/>
+            <w:r>
+              <w:rPr>
+                <w:rFonts w:cs="Latha"/>
+                <w:b/>
+                <w:bCs/>
+                <w:sz w:val="28"/>
+                <w:szCs w:val="28"/>
+                <w:lang w:bidi="ta-IN"/>
+              </w:rPr>
+              <w:t xml:space="preserve">  No.</w:t>
+            </w:r>
+            <w:proofErr w:type="gramEnd"/>
+            <w:r>
+              <w:rPr>
+                <w:rFonts w:cs="Latha"/>
+                <w:b/>
+                <w:bCs/>
+                <w:sz w:val="28"/>
+                <w:szCs w:val="28"/>
+                <w:lang w:bidi="ta-IN"/>
+              </w:rPr>
+              <w:t xml:space="preserve"> 20</w:t>
             </w:r>
           </w:p>
         </w:tc>
@@ -15393,8 +16247,21 @@
                 <w:lang w:bidi="ta-IN"/>
               </w:rPr>
               <w:lastRenderedPageBreak/>
-              <w:t>5.4.10.3 – Vaakyam</w:t>
-            </w:r>
+              <w:t xml:space="preserve">5.4.10.3 – </w:t>
+            </w:r>
+            <w:proofErr w:type="spellStart"/>
+            <w:r>
+              <w:rPr>
+                <w:rFonts w:cs="Latha"/>
+                <w:b/>
+                <w:bCs/>
+                <w:sz w:val="28"/>
+                <w:szCs w:val="28"/>
+                <w:lang w:bidi="ta-IN"/>
+              </w:rPr>
+              <w:t>Vaakyam</w:t>
+            </w:r>
+            <w:proofErr w:type="spellEnd"/>
           </w:p>
           <w:p>
             <w:pPr>
@@ -15444,16 +16311,42 @@
                 <w:lang w:bidi="ta-IN"/>
               </w:rPr>
             </w:pPr>
-            <w:r>
-              <w:rPr>
-                <w:rFonts w:cs="Latha"/>
-                <w:b/>
-                <w:bCs/>
-                <w:sz w:val="28"/>
-                <w:szCs w:val="28"/>
-                <w:lang w:bidi="ta-IN"/>
-              </w:rPr>
-              <w:t>Panchaati  No. 49</w:t>
+            <w:proofErr w:type="spellStart"/>
+            <w:proofErr w:type="gramStart"/>
+            <w:r>
+              <w:rPr>
+                <w:rFonts w:cs="Latha"/>
+                <w:b/>
+                <w:bCs/>
+                <w:sz w:val="28"/>
+                <w:szCs w:val="28"/>
+                <w:lang w:bidi="ta-IN"/>
+              </w:rPr>
+              <w:t>Panchaati</w:t>
+            </w:r>
+            <w:proofErr w:type="spellEnd"/>
+            <w:r>
+              <w:rPr>
+                <w:rFonts w:cs="Latha"/>
+                <w:b/>
+                <w:bCs/>
+                <w:sz w:val="28"/>
+                <w:szCs w:val="28"/>
+                <w:lang w:bidi="ta-IN"/>
+              </w:rPr>
+              <w:t xml:space="preserve">  No.</w:t>
+            </w:r>
+            <w:proofErr w:type="gramEnd"/>
+            <w:r>
+              <w:rPr>
+                <w:rFonts w:cs="Latha"/>
+                <w:b/>
+                <w:bCs/>
+                <w:sz w:val="28"/>
+                <w:szCs w:val="28"/>
+                <w:lang w:bidi="ta-IN"/>
+              </w:rPr>
+              <w:t xml:space="preserve"> 49</w:t>
             </w:r>
           </w:p>
         </w:tc>
@@ -15829,8 +16722,21 @@
                 <w:szCs w:val="28"/>
                 <w:lang w:bidi="ta-IN"/>
               </w:rPr>
-              <w:t>5.5.7.3 – Vaakyam</w:t>
-            </w:r>
+              <w:t xml:space="preserve">5.5.7.3 – </w:t>
+            </w:r>
+            <w:proofErr w:type="spellStart"/>
+            <w:r>
+              <w:rPr>
+                <w:rFonts w:cs="Latha"/>
+                <w:b/>
+                <w:bCs/>
+                <w:sz w:val="28"/>
+                <w:szCs w:val="28"/>
+                <w:lang w:bidi="ta-IN"/>
+              </w:rPr>
+              <w:t>Vaakyam</w:t>
+            </w:r>
+            <w:proofErr w:type="spellEnd"/>
           </w:p>
           <w:p>
             <w:pPr>
@@ -15869,16 +16775,42 @@
                 <w:lang w:bidi="ta-IN"/>
               </w:rPr>
             </w:pPr>
-            <w:r>
-              <w:rPr>
-                <w:rFonts w:cs="Latha"/>
-                <w:b/>
-                <w:bCs/>
-                <w:sz w:val="28"/>
-                <w:szCs w:val="28"/>
-                <w:lang w:bidi="ta-IN"/>
-              </w:rPr>
-              <w:t>Panchaati  No. 31</w:t>
+            <w:proofErr w:type="spellStart"/>
+            <w:proofErr w:type="gramStart"/>
+            <w:r>
+              <w:rPr>
+                <w:rFonts w:cs="Latha"/>
+                <w:b/>
+                <w:bCs/>
+                <w:sz w:val="28"/>
+                <w:szCs w:val="28"/>
+                <w:lang w:bidi="ta-IN"/>
+              </w:rPr>
+              <w:t>Panchaati</w:t>
+            </w:r>
+            <w:proofErr w:type="spellEnd"/>
+            <w:r>
+              <w:rPr>
+                <w:rFonts w:cs="Latha"/>
+                <w:b/>
+                <w:bCs/>
+                <w:sz w:val="28"/>
+                <w:szCs w:val="28"/>
+                <w:lang w:bidi="ta-IN"/>
+              </w:rPr>
+              <w:t xml:space="preserve">  No.</w:t>
+            </w:r>
+            <w:proofErr w:type="gramEnd"/>
+            <w:r>
+              <w:rPr>
+                <w:rFonts w:cs="Latha"/>
+                <w:b/>
+                <w:bCs/>
+                <w:sz w:val="28"/>
+                <w:szCs w:val="28"/>
+                <w:lang w:bidi="ta-IN"/>
+              </w:rPr>
+              <w:t xml:space="preserve"> 31</w:t>
             </w:r>
           </w:p>
         </w:tc>
@@ -16178,8 +17110,21 @@
                 <w:szCs w:val="28"/>
                 <w:lang w:bidi="ta-IN"/>
               </w:rPr>
-              <w:t>5.5.10.3 – Vaakyam</w:t>
-            </w:r>
+              <w:t xml:space="preserve">5.5.10.3 – </w:t>
+            </w:r>
+            <w:proofErr w:type="spellStart"/>
+            <w:r>
+              <w:rPr>
+                <w:rFonts w:cs="Latha"/>
+                <w:b/>
+                <w:bCs/>
+                <w:sz w:val="28"/>
+                <w:szCs w:val="28"/>
+                <w:lang w:bidi="ta-IN"/>
+              </w:rPr>
+              <w:t>Vaakyam</w:t>
+            </w:r>
+            <w:proofErr w:type="spellEnd"/>
           </w:p>
           <w:p>
             <w:pPr>
@@ -16240,16 +17185,42 @@
                 <w:lang w:bidi="ta-IN"/>
               </w:rPr>
             </w:pPr>
-            <w:r>
-              <w:rPr>
-                <w:rFonts w:cs="Latha"/>
-                <w:b/>
-                <w:bCs/>
-                <w:sz w:val="28"/>
-                <w:szCs w:val="28"/>
-                <w:lang w:bidi="ta-IN"/>
-              </w:rPr>
-              <w:t>Panchaati  No. 44</w:t>
+            <w:proofErr w:type="spellStart"/>
+            <w:proofErr w:type="gramStart"/>
+            <w:r>
+              <w:rPr>
+                <w:rFonts w:cs="Latha"/>
+                <w:b/>
+                <w:bCs/>
+                <w:sz w:val="28"/>
+                <w:szCs w:val="28"/>
+                <w:lang w:bidi="ta-IN"/>
+              </w:rPr>
+              <w:t>Panchaati</w:t>
+            </w:r>
+            <w:proofErr w:type="spellEnd"/>
+            <w:r>
+              <w:rPr>
+                <w:rFonts w:cs="Latha"/>
+                <w:b/>
+                <w:bCs/>
+                <w:sz w:val="28"/>
+                <w:szCs w:val="28"/>
+                <w:lang w:bidi="ta-IN"/>
+              </w:rPr>
+              <w:t xml:space="preserve">  No.</w:t>
+            </w:r>
+            <w:proofErr w:type="gramEnd"/>
+            <w:r>
+              <w:rPr>
+                <w:rFonts w:cs="Latha"/>
+                <w:b/>
+                <w:bCs/>
+                <w:sz w:val="28"/>
+                <w:szCs w:val="28"/>
+                <w:lang w:bidi="ta-IN"/>
+              </w:rPr>
+              <w:t xml:space="preserve"> 44</w:t>
             </w:r>
           </w:p>
         </w:tc>
@@ -16704,8 +17675,21 @@
                 <w:szCs w:val="28"/>
                 <w:lang w:bidi="ta-IN"/>
               </w:rPr>
-              <w:t>5.6.2.3 – Vaakyam</w:t>
-            </w:r>
+              <w:t xml:space="preserve">5.6.2.3 – </w:t>
+            </w:r>
+            <w:proofErr w:type="spellStart"/>
+            <w:r>
+              <w:rPr>
+                <w:rFonts w:cs="Latha"/>
+                <w:b/>
+                <w:bCs/>
+                <w:sz w:val="28"/>
+                <w:szCs w:val="28"/>
+                <w:lang w:bidi="ta-IN"/>
+              </w:rPr>
+              <w:t>Vaakyam</w:t>
+            </w:r>
+            <w:proofErr w:type="spellEnd"/>
           </w:p>
           <w:p>
             <w:pPr>
@@ -16755,16 +17739,42 @@
                 <w:lang w:bidi="ta-IN"/>
               </w:rPr>
             </w:pPr>
-            <w:r>
-              <w:rPr>
-                <w:rFonts w:cs="Latha"/>
-                <w:b/>
-                <w:bCs/>
-                <w:sz w:val="28"/>
-                <w:szCs w:val="28"/>
-                <w:lang w:bidi="ta-IN"/>
-              </w:rPr>
-              <w:t>Panchaati  No. 7</w:t>
+            <w:proofErr w:type="spellStart"/>
+            <w:proofErr w:type="gramStart"/>
+            <w:r>
+              <w:rPr>
+                <w:rFonts w:cs="Latha"/>
+                <w:b/>
+                <w:bCs/>
+                <w:sz w:val="28"/>
+                <w:szCs w:val="28"/>
+                <w:lang w:bidi="ta-IN"/>
+              </w:rPr>
+              <w:t>Panchaati</w:t>
+            </w:r>
+            <w:proofErr w:type="spellEnd"/>
+            <w:r>
+              <w:rPr>
+                <w:rFonts w:cs="Latha"/>
+                <w:b/>
+                <w:bCs/>
+                <w:sz w:val="28"/>
+                <w:szCs w:val="28"/>
+                <w:lang w:bidi="ta-IN"/>
+              </w:rPr>
+              <w:t xml:space="preserve">  No.</w:t>
+            </w:r>
+            <w:proofErr w:type="gramEnd"/>
+            <w:r>
+              <w:rPr>
+                <w:rFonts w:cs="Latha"/>
+                <w:b/>
+                <w:bCs/>
+                <w:sz w:val="28"/>
+                <w:szCs w:val="28"/>
+                <w:lang w:bidi="ta-IN"/>
+              </w:rPr>
+              <w:t xml:space="preserve"> 7</w:t>
             </w:r>
           </w:p>
         </w:tc>
@@ -17070,8 +18080,21 @@
                 <w:szCs w:val="28"/>
                 <w:lang w:bidi="ta-IN"/>
               </w:rPr>
-              <w:t>5.6.4.2 – Vaakyam</w:t>
-            </w:r>
+              <w:t xml:space="preserve">5.6.4.2 – </w:t>
+            </w:r>
+            <w:proofErr w:type="spellStart"/>
+            <w:r>
+              <w:rPr>
+                <w:rFonts w:cs="Latha"/>
+                <w:b/>
+                <w:bCs/>
+                <w:sz w:val="28"/>
+                <w:szCs w:val="28"/>
+                <w:lang w:bidi="ta-IN"/>
+              </w:rPr>
+              <w:t>Vaakyam</w:t>
+            </w:r>
+            <w:proofErr w:type="spellEnd"/>
           </w:p>
           <w:p>
             <w:pPr>
@@ -17110,16 +18133,42 @@
                 <w:lang w:bidi="ta-IN"/>
               </w:rPr>
             </w:pPr>
-            <w:r>
-              <w:rPr>
-                <w:rFonts w:cs="Latha"/>
-                <w:b/>
-                <w:bCs/>
-                <w:sz w:val="28"/>
-                <w:szCs w:val="28"/>
-                <w:lang w:bidi="ta-IN"/>
-              </w:rPr>
-              <w:t>Panchaati  No. 16</w:t>
+            <w:proofErr w:type="spellStart"/>
+            <w:proofErr w:type="gramStart"/>
+            <w:r>
+              <w:rPr>
+                <w:rFonts w:cs="Latha"/>
+                <w:b/>
+                <w:bCs/>
+                <w:sz w:val="28"/>
+                <w:szCs w:val="28"/>
+                <w:lang w:bidi="ta-IN"/>
+              </w:rPr>
+              <w:t>Panchaati</w:t>
+            </w:r>
+            <w:proofErr w:type="spellEnd"/>
+            <w:r>
+              <w:rPr>
+                <w:rFonts w:cs="Latha"/>
+                <w:b/>
+                <w:bCs/>
+                <w:sz w:val="28"/>
+                <w:szCs w:val="28"/>
+                <w:lang w:bidi="ta-IN"/>
+              </w:rPr>
+              <w:t xml:space="preserve">  No.</w:t>
+            </w:r>
+            <w:proofErr w:type="gramEnd"/>
+            <w:r>
+              <w:rPr>
+                <w:rFonts w:cs="Latha"/>
+                <w:b/>
+                <w:bCs/>
+                <w:sz w:val="28"/>
+                <w:szCs w:val="28"/>
+                <w:lang w:bidi="ta-IN"/>
+              </w:rPr>
+              <w:t xml:space="preserve"> 16</w:t>
             </w:r>
           </w:p>
         </w:tc>
@@ -17543,8 +18592,21 @@
                 <w:szCs w:val="28"/>
                 <w:lang w:bidi="ta-IN"/>
               </w:rPr>
-              <w:t>5.6.21.1 – Vaakyam</w:t>
-            </w:r>
+              <w:t xml:space="preserve">5.6.21.1 – </w:t>
+            </w:r>
+            <w:proofErr w:type="spellStart"/>
+            <w:r>
+              <w:rPr>
+                <w:rFonts w:cs="Latha"/>
+                <w:b/>
+                <w:bCs/>
+                <w:sz w:val="28"/>
+                <w:szCs w:val="28"/>
+                <w:lang w:bidi="ta-IN"/>
+              </w:rPr>
+              <w:t>Vaakyam</w:t>
+            </w:r>
+            <w:proofErr w:type="spellEnd"/>
           </w:p>
           <w:p>
             <w:pPr>
@@ -17583,16 +18645,42 @@
                 <w:lang w:bidi="ta-IN"/>
               </w:rPr>
             </w:pPr>
-            <w:r>
-              <w:rPr>
-                <w:rFonts w:cs="Latha"/>
-                <w:b/>
-                <w:bCs/>
-                <w:sz w:val="28"/>
-                <w:szCs w:val="28"/>
-                <w:lang w:bidi="ta-IN"/>
-              </w:rPr>
-              <w:t>Panchaati  No. 52</w:t>
+            <w:proofErr w:type="spellStart"/>
+            <w:proofErr w:type="gramStart"/>
+            <w:r>
+              <w:rPr>
+                <w:rFonts w:cs="Latha"/>
+                <w:b/>
+                <w:bCs/>
+                <w:sz w:val="28"/>
+                <w:szCs w:val="28"/>
+                <w:lang w:bidi="ta-IN"/>
+              </w:rPr>
+              <w:t>Panchaati</w:t>
+            </w:r>
+            <w:proofErr w:type="spellEnd"/>
+            <w:r>
+              <w:rPr>
+                <w:rFonts w:cs="Latha"/>
+                <w:b/>
+                <w:bCs/>
+                <w:sz w:val="28"/>
+                <w:szCs w:val="28"/>
+                <w:lang w:bidi="ta-IN"/>
+              </w:rPr>
+              <w:t xml:space="preserve">  No.</w:t>
+            </w:r>
+            <w:proofErr w:type="gramEnd"/>
+            <w:r>
+              <w:rPr>
+                <w:rFonts w:cs="Latha"/>
+                <w:b/>
+                <w:bCs/>
+                <w:sz w:val="28"/>
+                <w:szCs w:val="28"/>
+                <w:lang w:bidi="ta-IN"/>
+              </w:rPr>
+              <w:t xml:space="preserve"> 52</w:t>
             </w:r>
           </w:p>
         </w:tc>
@@ -17901,8 +18989,21 @@
                 <w:szCs w:val="28"/>
                 <w:lang w:bidi="ta-IN"/>
               </w:rPr>
-              <w:t>5.6.23.1 – Vaakyam</w:t>
-            </w:r>
+              <w:t xml:space="preserve">5.6.23.1 – </w:t>
+            </w:r>
+            <w:proofErr w:type="spellStart"/>
+            <w:r>
+              <w:rPr>
+                <w:rFonts w:cs="Latha"/>
+                <w:b/>
+                <w:bCs/>
+                <w:sz w:val="28"/>
+                <w:szCs w:val="28"/>
+                <w:lang w:bidi="ta-IN"/>
+              </w:rPr>
+              <w:t>Vaakyam</w:t>
+            </w:r>
+            <w:proofErr w:type="spellEnd"/>
           </w:p>
           <w:p>
             <w:pPr>
@@ -17941,16 +19042,42 @@
                 <w:lang w:bidi="ta-IN"/>
               </w:rPr>
             </w:pPr>
-            <w:r>
-              <w:rPr>
-                <w:rFonts w:cs="Latha"/>
-                <w:b/>
-                <w:bCs/>
-                <w:sz w:val="28"/>
-                <w:szCs w:val="28"/>
-                <w:lang w:bidi="ta-IN"/>
-              </w:rPr>
-              <w:t>Panchaati  No. 54</w:t>
+            <w:proofErr w:type="spellStart"/>
+            <w:proofErr w:type="gramStart"/>
+            <w:r>
+              <w:rPr>
+                <w:rFonts w:cs="Latha"/>
+                <w:b/>
+                <w:bCs/>
+                <w:sz w:val="28"/>
+                <w:szCs w:val="28"/>
+                <w:lang w:bidi="ta-IN"/>
+              </w:rPr>
+              <w:t>Panchaati</w:t>
+            </w:r>
+            <w:proofErr w:type="spellEnd"/>
+            <w:r>
+              <w:rPr>
+                <w:rFonts w:cs="Latha"/>
+                <w:b/>
+                <w:bCs/>
+                <w:sz w:val="28"/>
+                <w:szCs w:val="28"/>
+                <w:lang w:bidi="ta-IN"/>
+              </w:rPr>
+              <w:t xml:space="preserve">  No.</w:t>
+            </w:r>
+            <w:proofErr w:type="gramEnd"/>
+            <w:r>
+              <w:rPr>
+                <w:rFonts w:cs="Latha"/>
+                <w:b/>
+                <w:bCs/>
+                <w:sz w:val="28"/>
+                <w:szCs w:val="28"/>
+                <w:lang w:bidi="ta-IN"/>
+              </w:rPr>
+              <w:t xml:space="preserve"> 54</w:t>
             </w:r>
           </w:p>
         </w:tc>
@@ -18474,8 +19601,21 @@
                 <w:lang w:bidi="ta-IN"/>
               </w:rPr>
               <w:lastRenderedPageBreak/>
-              <w:t>5.7.7.3 – Vaakyam</w:t>
-            </w:r>
+              <w:t xml:space="preserve">5.7.7.3 – </w:t>
+            </w:r>
+            <w:proofErr w:type="spellStart"/>
+            <w:r>
+              <w:rPr>
+                <w:rFonts w:cs="Latha"/>
+                <w:b/>
+                <w:bCs/>
+                <w:sz w:val="28"/>
+                <w:szCs w:val="28"/>
+                <w:lang w:bidi="ta-IN"/>
+              </w:rPr>
+              <w:t>Vaakyam</w:t>
+            </w:r>
+            <w:proofErr w:type="spellEnd"/>
           </w:p>
           <w:p>
             <w:pPr>
@@ -18514,16 +19654,42 @@
                 <w:lang w:bidi="ta-IN"/>
               </w:rPr>
             </w:pPr>
-            <w:r>
-              <w:rPr>
-                <w:rFonts w:cs="Latha"/>
-                <w:b/>
-                <w:bCs/>
-                <w:sz w:val="28"/>
-                <w:szCs w:val="28"/>
-                <w:lang w:bidi="ta-IN"/>
-              </w:rPr>
-              <w:t>Panchaati  No. 32</w:t>
+            <w:proofErr w:type="spellStart"/>
+            <w:proofErr w:type="gramStart"/>
+            <w:r>
+              <w:rPr>
+                <w:rFonts w:cs="Latha"/>
+                <w:b/>
+                <w:bCs/>
+                <w:sz w:val="28"/>
+                <w:szCs w:val="28"/>
+                <w:lang w:bidi="ta-IN"/>
+              </w:rPr>
+              <w:t>Panchaati</w:t>
+            </w:r>
+            <w:proofErr w:type="spellEnd"/>
+            <w:r>
+              <w:rPr>
+                <w:rFonts w:cs="Latha"/>
+                <w:b/>
+                <w:bCs/>
+                <w:sz w:val="28"/>
+                <w:szCs w:val="28"/>
+                <w:lang w:bidi="ta-IN"/>
+              </w:rPr>
+              <w:t xml:space="preserve">  No.</w:t>
+            </w:r>
+            <w:proofErr w:type="gramEnd"/>
+            <w:r>
+              <w:rPr>
+                <w:rFonts w:cs="Latha"/>
+                <w:b/>
+                <w:bCs/>
+                <w:sz w:val="28"/>
+                <w:szCs w:val="28"/>
+                <w:lang w:bidi="ta-IN"/>
+              </w:rPr>
+              <w:t xml:space="preserve"> 32</w:t>
             </w:r>
           </w:p>
         </w:tc>
@@ -18885,8 +20051,21 @@
                 <w:szCs w:val="28"/>
                 <w:lang w:bidi="ta-IN"/>
               </w:rPr>
-              <w:t>5.7.10.1 – Vaakyam</w:t>
-            </w:r>
+              <w:t xml:space="preserve">5.7.10.1 – </w:t>
+            </w:r>
+            <w:proofErr w:type="spellStart"/>
+            <w:r>
+              <w:rPr>
+                <w:rFonts w:cs="Latha"/>
+                <w:b/>
+                <w:bCs/>
+                <w:sz w:val="28"/>
+                <w:szCs w:val="28"/>
+                <w:lang w:bidi="ta-IN"/>
+              </w:rPr>
+              <w:t>Vaakyam</w:t>
+            </w:r>
+            <w:proofErr w:type="spellEnd"/>
           </w:p>
           <w:p>
             <w:pPr>
@@ -18925,16 +20104,42 @@
                 <w:lang w:bidi="ta-IN"/>
               </w:rPr>
             </w:pPr>
-            <w:r>
-              <w:rPr>
-                <w:rFonts w:cs="Latha"/>
-                <w:b/>
-                <w:bCs/>
-                <w:sz w:val="28"/>
-                <w:szCs w:val="28"/>
-                <w:lang w:bidi="ta-IN"/>
-              </w:rPr>
-              <w:t>Panchaati  No. 40</w:t>
+            <w:proofErr w:type="spellStart"/>
+            <w:proofErr w:type="gramStart"/>
+            <w:r>
+              <w:rPr>
+                <w:rFonts w:cs="Latha"/>
+                <w:b/>
+                <w:bCs/>
+                <w:sz w:val="28"/>
+                <w:szCs w:val="28"/>
+                <w:lang w:bidi="ta-IN"/>
+              </w:rPr>
+              <w:t>Panchaati</w:t>
+            </w:r>
+            <w:proofErr w:type="spellEnd"/>
+            <w:r>
+              <w:rPr>
+                <w:rFonts w:cs="Latha"/>
+                <w:b/>
+                <w:bCs/>
+                <w:sz w:val="28"/>
+                <w:szCs w:val="28"/>
+                <w:lang w:bidi="ta-IN"/>
+              </w:rPr>
+              <w:t xml:space="preserve">  No.</w:t>
+            </w:r>
+            <w:proofErr w:type="gramEnd"/>
+            <w:r>
+              <w:rPr>
+                <w:rFonts w:cs="Latha"/>
+                <w:b/>
+                <w:bCs/>
+                <w:sz w:val="28"/>
+                <w:szCs w:val="28"/>
+                <w:lang w:bidi="ta-IN"/>
+              </w:rPr>
+              <w:t xml:space="preserve"> 40</w:t>
             </w:r>
           </w:p>
         </w:tc>
@@ -19270,6 +20475,7 @@
         </w:rPr>
         <w:br w:type="page"/>
       </w:r>
+      <w:proofErr w:type="spellStart"/>
       <w:r>
         <w:rPr>
           <w:b/>
@@ -19279,7 +20485,18 @@
           <w:u w:val="single"/>
         </w:rPr>
         <w:lastRenderedPageBreak/>
-        <w:t xml:space="preserve">TaittirIya Samhita – TS 5 </w:t>
+        <w:t>TaittirIya</w:t>
+      </w:r>
+      <w:proofErr w:type="spellEnd"/>
+      <w:r>
+        <w:rPr>
+          <w:b/>
+          <w:bCs/>
+          <w:sz w:val="32"/>
+          <w:szCs w:val="32"/>
+          <w:u w:val="single"/>
+        </w:rPr>
+        <w:t xml:space="preserve"> Samhita – TS 5 </w:t>
       </w:r>
       <w:r>
         <w:rPr>
@@ -19540,8 +20757,21 @@
                 <w:szCs w:val="28"/>
                 <w:lang w:bidi="ta-IN"/>
               </w:rPr>
-              <w:t>5.1.8.4 - Vaakyam</w:t>
-            </w:r>
+              <w:t xml:space="preserve">5.1.8.4 - </w:t>
+            </w:r>
+            <w:proofErr w:type="spellStart"/>
+            <w:r>
+              <w:rPr>
+                <w:rFonts w:cs="Latha"/>
+                <w:b/>
+                <w:bCs/>
+                <w:sz w:val="28"/>
+                <w:szCs w:val="28"/>
+                <w:lang w:bidi="ta-IN"/>
+              </w:rPr>
+              <w:t>Vaakyam</w:t>
+            </w:r>
+            <w:proofErr w:type="spellEnd"/>
           </w:p>
           <w:p>
             <w:pPr>
@@ -19563,7 +20793,31 @@
                 <w:szCs w:val="28"/>
                 <w:lang w:bidi="ta-IN"/>
               </w:rPr>
-              <w:t xml:space="preserve">42nd Panchaati </w:t>
+              <w:t xml:space="preserve">42nd </w:t>
+            </w:r>
+            <w:proofErr w:type="spellStart"/>
+            <w:r>
+              <w:rPr>
+                <w:rFonts w:cs="Latha"/>
+                <w:b/>
+                <w:bCs/>
+                <w:sz w:val="28"/>
+                <w:szCs w:val="28"/>
+                <w:lang w:bidi="ta-IN"/>
+              </w:rPr>
+              <w:t>Panchaati</w:t>
+            </w:r>
+            <w:proofErr w:type="spellEnd"/>
+            <w:r>
+              <w:rPr>
+                <w:rFonts w:cs="Latha"/>
+                <w:b/>
+                <w:bCs/>
+                <w:sz w:val="28"/>
+                <w:szCs w:val="28"/>
+                <w:lang w:bidi="ta-IN"/>
+              </w:rPr>
+              <w:t xml:space="preserve"> </w:t>
             </w:r>
             <w:r>
               <w:rPr>
@@ -19963,8 +21217,21 @@
                 <w:szCs w:val="28"/>
                 <w:lang w:bidi="ta-IN"/>
               </w:rPr>
-              <w:t>5.1.9.5 - Vaakyam</w:t>
-            </w:r>
+              <w:t xml:space="preserve">5.1.9.5 - </w:t>
+            </w:r>
+            <w:proofErr w:type="spellStart"/>
+            <w:r>
+              <w:rPr>
+                <w:rFonts w:cs="Latha"/>
+                <w:b/>
+                <w:bCs/>
+                <w:sz w:val="28"/>
+                <w:szCs w:val="28"/>
+                <w:lang w:bidi="ta-IN"/>
+              </w:rPr>
+              <w:t>Vaakyam</w:t>
+            </w:r>
+            <w:proofErr w:type="spellEnd"/>
           </w:p>
           <w:p>
             <w:pPr>
@@ -19988,7 +21255,44 @@
                 <w:szCs w:val="28"/>
                 <w:lang w:bidi="ta-IN"/>
               </w:rPr>
-              <w:t xml:space="preserve">49th  Panchaati  </w:t>
+              <w:t>49</w:t>
+            </w:r>
+            <w:proofErr w:type="gramStart"/>
+            <w:r>
+              <w:rPr>
+                <w:rFonts w:cs="Latha"/>
+                <w:b/>
+                <w:bCs/>
+                <w:sz w:val="28"/>
+                <w:szCs w:val="28"/>
+                <w:lang w:bidi="ta-IN"/>
+              </w:rPr>
+              <w:t xml:space="preserve">th  </w:t>
+            </w:r>
+            <w:proofErr w:type="spellStart"/>
+            <w:r>
+              <w:rPr>
+                <w:rFonts w:cs="Latha"/>
+                <w:b/>
+                <w:bCs/>
+                <w:sz w:val="28"/>
+                <w:szCs w:val="28"/>
+                <w:lang w:bidi="ta-IN"/>
+              </w:rPr>
+              <w:t>Panchaati</w:t>
+            </w:r>
+            <w:proofErr w:type="spellEnd"/>
+            <w:proofErr w:type="gramEnd"/>
+            <w:r>
+              <w:rPr>
+                <w:rFonts w:cs="Latha"/>
+                <w:b/>
+                <w:bCs/>
+                <w:sz w:val="28"/>
+                <w:szCs w:val="28"/>
+                <w:lang w:bidi="ta-IN"/>
+              </w:rPr>
+              <w:t xml:space="preserve">  </w:t>
             </w:r>
           </w:p>
         </w:tc>
@@ -20427,8 +21731,21 @@
                 <w:szCs w:val="28"/>
                 <w:lang w:bidi="ta-IN"/>
               </w:rPr>
-              <w:t>5.1.11.2 - Vaakyam</w:t>
-            </w:r>
+              <w:t xml:space="preserve">5.1.11.2 - </w:t>
+            </w:r>
+            <w:proofErr w:type="spellStart"/>
+            <w:r>
+              <w:rPr>
+                <w:rFonts w:cs="Latha"/>
+                <w:b/>
+                <w:bCs/>
+                <w:sz w:val="28"/>
+                <w:szCs w:val="28"/>
+                <w:lang w:bidi="ta-IN"/>
+              </w:rPr>
+              <w:t>Vaakyam</w:t>
+            </w:r>
+            <w:proofErr w:type="spellEnd"/>
           </w:p>
           <w:p>
             <w:pPr>
@@ -20452,7 +21769,44 @@
                 <w:szCs w:val="28"/>
                 <w:lang w:bidi="ta-IN"/>
               </w:rPr>
-              <w:t xml:space="preserve">57th  Panchaati  </w:t>
+              <w:t>57</w:t>
+            </w:r>
+            <w:proofErr w:type="gramStart"/>
+            <w:r>
+              <w:rPr>
+                <w:rFonts w:cs="Latha"/>
+                <w:b/>
+                <w:bCs/>
+                <w:sz w:val="28"/>
+                <w:szCs w:val="28"/>
+                <w:lang w:bidi="ta-IN"/>
+              </w:rPr>
+              <w:t xml:space="preserve">th  </w:t>
+            </w:r>
+            <w:proofErr w:type="spellStart"/>
+            <w:r>
+              <w:rPr>
+                <w:rFonts w:cs="Latha"/>
+                <w:b/>
+                <w:bCs/>
+                <w:sz w:val="28"/>
+                <w:szCs w:val="28"/>
+                <w:lang w:bidi="ta-IN"/>
+              </w:rPr>
+              <w:t>Panchaati</w:t>
+            </w:r>
+            <w:proofErr w:type="spellEnd"/>
+            <w:proofErr w:type="gramEnd"/>
+            <w:r>
+              <w:rPr>
+                <w:rFonts w:cs="Latha"/>
+                <w:b/>
+                <w:bCs/>
+                <w:sz w:val="28"/>
+                <w:szCs w:val="28"/>
+                <w:lang w:bidi="ta-IN"/>
+              </w:rPr>
+              <w:t xml:space="preserve">  </w:t>
             </w:r>
           </w:p>
         </w:tc>
@@ -20924,8 +22278,21 @@
                 <w:szCs w:val="28"/>
                 <w:lang w:bidi="ta-IN"/>
               </w:rPr>
-              <w:t>TS 5.2.1.2 – Vaakyam</w:t>
-            </w:r>
+              <w:t xml:space="preserve">TS 5.2.1.2 – </w:t>
+            </w:r>
+            <w:proofErr w:type="spellStart"/>
+            <w:r>
+              <w:rPr>
+                <w:rFonts w:cs="Latha"/>
+                <w:b/>
+                <w:bCs/>
+                <w:sz w:val="28"/>
+                <w:szCs w:val="28"/>
+                <w:lang w:bidi="ta-IN"/>
+              </w:rPr>
+              <w:t>Vaakyam</w:t>
+            </w:r>
+            <w:proofErr w:type="spellEnd"/>
           </w:p>
           <w:p>
             <w:pPr>
@@ -20947,7 +22314,31 @@
                 <w:szCs w:val="28"/>
                 <w:lang w:bidi="ta-IN"/>
               </w:rPr>
-              <w:t xml:space="preserve">2nd Panchaati </w:t>
+              <w:t xml:space="preserve">2nd </w:t>
+            </w:r>
+            <w:proofErr w:type="spellStart"/>
+            <w:r>
+              <w:rPr>
+                <w:rFonts w:cs="Latha"/>
+                <w:b/>
+                <w:bCs/>
+                <w:sz w:val="28"/>
+                <w:szCs w:val="28"/>
+                <w:lang w:bidi="ta-IN"/>
+              </w:rPr>
+              <w:t>Panchaati</w:t>
+            </w:r>
+            <w:proofErr w:type="spellEnd"/>
+            <w:r>
+              <w:rPr>
+                <w:rFonts w:cs="Latha"/>
+                <w:b/>
+                <w:bCs/>
+                <w:sz w:val="28"/>
+                <w:szCs w:val="28"/>
+                <w:lang w:bidi="ta-IN"/>
+              </w:rPr>
+              <w:t xml:space="preserve"> </w:t>
             </w:r>
           </w:p>
         </w:tc>
@@ -21387,8 +22778,21 @@
                 <w:szCs w:val="28"/>
                 <w:lang w:bidi="ta-IN"/>
               </w:rPr>
-              <w:t>TS 5.2.6.2 – Vaakyam</w:t>
-            </w:r>
+              <w:t xml:space="preserve">TS 5.2.6.2 – </w:t>
+            </w:r>
+            <w:proofErr w:type="spellStart"/>
+            <w:r>
+              <w:rPr>
+                <w:rFonts w:cs="Latha"/>
+                <w:b/>
+                <w:bCs/>
+                <w:sz w:val="28"/>
+                <w:szCs w:val="28"/>
+                <w:lang w:bidi="ta-IN"/>
+              </w:rPr>
+              <w:t>Vaakyam</w:t>
+            </w:r>
+            <w:proofErr w:type="spellEnd"/>
           </w:p>
           <w:p>
             <w:pPr>
@@ -21409,8 +22813,21 @@
                 <w:szCs w:val="28"/>
                 <w:lang w:bidi="ta-IN"/>
               </w:rPr>
-              <w:t>32nd Panchaati</w:t>
-            </w:r>
+              <w:t xml:space="preserve">32nd </w:t>
+            </w:r>
+            <w:proofErr w:type="spellStart"/>
+            <w:r>
+              <w:rPr>
+                <w:rFonts w:cs="Latha"/>
+                <w:b/>
+                <w:bCs/>
+                <w:sz w:val="28"/>
+                <w:szCs w:val="28"/>
+                <w:lang w:bidi="ta-IN"/>
+              </w:rPr>
+              <w:t>Panchaati</w:t>
+            </w:r>
+            <w:proofErr w:type="spellEnd"/>
           </w:p>
         </w:tc>
         <w:tc>
@@ -21741,8 +23158,21 @@
                 <w:szCs w:val="28"/>
                 <w:lang w:bidi="ta-IN"/>
               </w:rPr>
-              <w:t>TS 5.2.11.1 – Vaakyam</w:t>
-            </w:r>
+              <w:t xml:space="preserve">TS 5.2.11.1 – </w:t>
+            </w:r>
+            <w:proofErr w:type="spellStart"/>
+            <w:r>
+              <w:rPr>
+                <w:rFonts w:cs="Latha"/>
+                <w:b/>
+                <w:bCs/>
+                <w:sz w:val="28"/>
+                <w:szCs w:val="28"/>
+                <w:lang w:bidi="ta-IN"/>
+              </w:rPr>
+              <w:t>Vaakyam</w:t>
+            </w:r>
+            <w:proofErr w:type="spellEnd"/>
           </w:p>
           <w:p>
             <w:pPr>
@@ -21763,8 +23193,21 @@
                 <w:szCs w:val="28"/>
                 <w:lang w:bidi="ta-IN"/>
               </w:rPr>
-              <w:t>61st Panchaati</w:t>
-            </w:r>
+              <w:t xml:space="preserve">61st </w:t>
+            </w:r>
+            <w:proofErr w:type="spellStart"/>
+            <w:r>
+              <w:rPr>
+                <w:rFonts w:cs="Latha"/>
+                <w:b/>
+                <w:bCs/>
+                <w:sz w:val="28"/>
+                <w:szCs w:val="28"/>
+                <w:lang w:bidi="ta-IN"/>
+              </w:rPr>
+              <w:t>Panchaati</w:t>
+            </w:r>
+            <w:proofErr w:type="spellEnd"/>
           </w:p>
         </w:tc>
         <w:tc>
@@ -22240,8 +23683,21 @@
                 <w:lang w:bidi="ta-IN"/>
               </w:rPr>
               <w:lastRenderedPageBreak/>
-              <w:t>TS 5.4.2.2 – Vaakyam</w:t>
-            </w:r>
+              <w:t xml:space="preserve">TS 5.4.2.2 – </w:t>
+            </w:r>
+            <w:proofErr w:type="spellStart"/>
+            <w:r>
+              <w:rPr>
+                <w:rFonts w:cs="Latha"/>
+                <w:b/>
+                <w:bCs/>
+                <w:sz w:val="28"/>
+                <w:szCs w:val="28"/>
+                <w:lang w:bidi="ta-IN"/>
+              </w:rPr>
+              <w:t>Vaakyam</w:t>
+            </w:r>
+            <w:proofErr w:type="spellEnd"/>
           </w:p>
           <w:p>
             <w:pPr>
@@ -22262,8 +23718,21 @@
                 <w:szCs w:val="28"/>
                 <w:lang w:bidi="ta-IN"/>
               </w:rPr>
-              <w:t>6th Panchaati</w:t>
-            </w:r>
+              <w:t xml:space="preserve">6th </w:t>
+            </w:r>
+            <w:proofErr w:type="spellStart"/>
+            <w:r>
+              <w:rPr>
+                <w:rFonts w:cs="Latha"/>
+                <w:b/>
+                <w:bCs/>
+                <w:sz w:val="28"/>
+                <w:szCs w:val="28"/>
+                <w:lang w:bidi="ta-IN"/>
+              </w:rPr>
+              <w:t>Panchaati</w:t>
+            </w:r>
+            <w:proofErr w:type="spellEnd"/>
           </w:p>
         </w:tc>
         <w:tc>
@@ -22624,8 +24093,21 @@
                 <w:szCs w:val="28"/>
                 <w:lang w:bidi="ta-IN"/>
               </w:rPr>
-              <w:t>TS 5.5.1.2 – Vaakyam</w:t>
-            </w:r>
+              <w:t xml:space="preserve">TS 5.5.1.2 – </w:t>
+            </w:r>
+            <w:proofErr w:type="spellStart"/>
+            <w:r>
+              <w:rPr>
+                <w:rFonts w:cs="Latha"/>
+                <w:b/>
+                <w:bCs/>
+                <w:sz w:val="28"/>
+                <w:szCs w:val="28"/>
+                <w:lang w:bidi="ta-IN"/>
+              </w:rPr>
+              <w:t>Vaakyam</w:t>
+            </w:r>
+            <w:proofErr w:type="spellEnd"/>
           </w:p>
           <w:p>
             <w:pPr>
@@ -22648,8 +24130,34 @@
                 <w:szCs w:val="28"/>
                 <w:lang w:bidi="ta-IN"/>
               </w:rPr>
-              <w:t>2nd  Panchaati</w:t>
-            </w:r>
+              <w:t>2</w:t>
+            </w:r>
+            <w:proofErr w:type="gramStart"/>
+            <w:r>
+              <w:rPr>
+                <w:rFonts w:cs="Latha"/>
+                <w:b/>
+                <w:bCs/>
+                <w:sz w:val="28"/>
+                <w:szCs w:val="28"/>
+                <w:lang w:bidi="ta-IN"/>
+              </w:rPr>
+              <w:t xml:space="preserve">nd  </w:t>
+            </w:r>
+            <w:proofErr w:type="spellStart"/>
+            <w:r>
+              <w:rPr>
+                <w:rFonts w:cs="Latha"/>
+                <w:b/>
+                <w:bCs/>
+                <w:sz w:val="28"/>
+                <w:szCs w:val="28"/>
+                <w:lang w:bidi="ta-IN"/>
+              </w:rPr>
+              <w:t>Panchaati</w:t>
+            </w:r>
+            <w:proofErr w:type="spellEnd"/>
+            <w:proofErr w:type="gramEnd"/>
           </w:p>
           <w:p>
             <w:pPr>
@@ -23108,8 +24616,21 @@
                 <w:szCs w:val="28"/>
                 <w:lang w:bidi="ta-IN"/>
               </w:rPr>
-              <w:t>TS 5.5.1.5 – Vaakyam</w:t>
-            </w:r>
+              <w:t xml:space="preserve">TS 5.5.1.5 – </w:t>
+            </w:r>
+            <w:proofErr w:type="spellStart"/>
+            <w:r>
+              <w:rPr>
+                <w:rFonts w:cs="Latha"/>
+                <w:b/>
+                <w:bCs/>
+                <w:sz w:val="28"/>
+                <w:szCs w:val="28"/>
+                <w:lang w:bidi="ta-IN"/>
+              </w:rPr>
+              <w:t>Vaakyam</w:t>
+            </w:r>
+            <w:proofErr w:type="spellEnd"/>
           </w:p>
           <w:p>
             <w:pPr>
@@ -23132,8 +24653,34 @@
                 <w:szCs w:val="28"/>
                 <w:lang w:bidi="ta-IN"/>
               </w:rPr>
-              <w:t>5th  Panchaati</w:t>
-            </w:r>
+              <w:t>5</w:t>
+            </w:r>
+            <w:proofErr w:type="gramStart"/>
+            <w:r>
+              <w:rPr>
+                <w:rFonts w:cs="Latha"/>
+                <w:b/>
+                <w:bCs/>
+                <w:sz w:val="28"/>
+                <w:szCs w:val="28"/>
+                <w:lang w:bidi="ta-IN"/>
+              </w:rPr>
+              <w:t xml:space="preserve">th  </w:t>
+            </w:r>
+            <w:proofErr w:type="spellStart"/>
+            <w:r>
+              <w:rPr>
+                <w:rFonts w:cs="Latha"/>
+                <w:b/>
+                <w:bCs/>
+                <w:sz w:val="28"/>
+                <w:szCs w:val="28"/>
+                <w:lang w:bidi="ta-IN"/>
+              </w:rPr>
+              <w:t>Panchaati</w:t>
+            </w:r>
+            <w:proofErr w:type="spellEnd"/>
+            <w:proofErr w:type="gramEnd"/>
           </w:p>
           <w:p>
             <w:pPr>
@@ -23556,8 +25103,21 @@
                 <w:szCs w:val="28"/>
                 <w:lang w:bidi="ta-IN"/>
               </w:rPr>
-              <w:t>TS 5.6.5.3 – Vaakyam</w:t>
-            </w:r>
+              <w:t xml:space="preserve">TS 5.6.5.3 – </w:t>
+            </w:r>
+            <w:proofErr w:type="spellStart"/>
+            <w:r>
+              <w:rPr>
+                <w:rFonts w:cs="Latha"/>
+                <w:b/>
+                <w:bCs/>
+                <w:sz w:val="28"/>
+                <w:szCs w:val="28"/>
+                <w:lang w:bidi="ta-IN"/>
+              </w:rPr>
+              <w:t>Vaakyam</w:t>
+            </w:r>
+            <w:proofErr w:type="spellEnd"/>
           </w:p>
           <w:p>
             <w:pPr>
@@ -23580,8 +25140,34 @@
                 <w:szCs w:val="28"/>
                 <w:lang w:bidi="ta-IN"/>
               </w:rPr>
-              <w:t>22nd  Panchaati</w:t>
-            </w:r>
+              <w:t>22</w:t>
+            </w:r>
+            <w:proofErr w:type="gramStart"/>
+            <w:r>
+              <w:rPr>
+                <w:rFonts w:cs="Latha"/>
+                <w:b/>
+                <w:bCs/>
+                <w:sz w:val="28"/>
+                <w:szCs w:val="28"/>
+                <w:lang w:bidi="ta-IN"/>
+              </w:rPr>
+              <w:t xml:space="preserve">nd  </w:t>
+            </w:r>
+            <w:proofErr w:type="spellStart"/>
+            <w:r>
+              <w:rPr>
+                <w:rFonts w:cs="Latha"/>
+                <w:b/>
+                <w:bCs/>
+                <w:sz w:val="28"/>
+                <w:szCs w:val="28"/>
+                <w:lang w:bidi="ta-IN"/>
+              </w:rPr>
+              <w:t>Panchaati</w:t>
+            </w:r>
+            <w:proofErr w:type="spellEnd"/>
+            <w:proofErr w:type="gramEnd"/>
           </w:p>
           <w:p>
             <w:pPr>
@@ -24038,8 +25624,21 @@
                 <w:szCs w:val="28"/>
                 <w:lang w:bidi="ta-IN"/>
               </w:rPr>
-              <w:t>TS 5.6.10.2 – Vaakyam</w:t>
-            </w:r>
+              <w:t xml:space="preserve">TS 5.6.10.2 – </w:t>
+            </w:r>
+            <w:proofErr w:type="spellStart"/>
+            <w:r>
+              <w:rPr>
+                <w:rFonts w:cs="Latha"/>
+                <w:b/>
+                <w:bCs/>
+                <w:sz w:val="28"/>
+                <w:szCs w:val="28"/>
+                <w:lang w:bidi="ta-IN"/>
+              </w:rPr>
+              <w:t>Vaakyam</w:t>
+            </w:r>
+            <w:proofErr w:type="spellEnd"/>
           </w:p>
           <w:p>
             <w:pPr>
@@ -24062,8 +25661,34 @@
                 <w:szCs w:val="28"/>
                 <w:lang w:bidi="ta-IN"/>
               </w:rPr>
-              <w:t>40th  Panchaati</w:t>
-            </w:r>
+              <w:t>40</w:t>
+            </w:r>
+            <w:proofErr w:type="gramStart"/>
+            <w:r>
+              <w:rPr>
+                <w:rFonts w:cs="Latha"/>
+                <w:b/>
+                <w:bCs/>
+                <w:sz w:val="28"/>
+                <w:szCs w:val="28"/>
+                <w:lang w:bidi="ta-IN"/>
+              </w:rPr>
+              <w:t xml:space="preserve">th  </w:t>
+            </w:r>
+            <w:proofErr w:type="spellStart"/>
+            <w:r>
+              <w:rPr>
+                <w:rFonts w:cs="Latha"/>
+                <w:b/>
+                <w:bCs/>
+                <w:sz w:val="28"/>
+                <w:szCs w:val="28"/>
+                <w:lang w:bidi="ta-IN"/>
+              </w:rPr>
+              <w:t>Panchaati</w:t>
+            </w:r>
+            <w:proofErr w:type="spellEnd"/>
+            <w:proofErr w:type="gramEnd"/>
           </w:p>
           <w:p>
             <w:pPr>
@@ -24085,7 +25710,31 @@
                 <w:szCs w:val="28"/>
                 <w:lang w:bidi="ta-IN"/>
               </w:rPr>
-              <w:t>(1st  line)</w:t>
+              <w:t>(1</w:t>
+            </w:r>
+            <w:proofErr w:type="gramStart"/>
+            <w:r>
+              <w:rPr>
+                <w:rFonts w:cs="Latha"/>
+                <w:b/>
+                <w:bCs/>
+                <w:sz w:val="28"/>
+                <w:szCs w:val="28"/>
+                <w:lang w:bidi="ta-IN"/>
+              </w:rPr>
+              <w:t>st  line</w:t>
+            </w:r>
+            <w:proofErr w:type="gramEnd"/>
+            <w:r>
+              <w:rPr>
+                <w:rFonts w:cs="Latha"/>
+                <w:b/>
+                <w:bCs/>
+                <w:sz w:val="28"/>
+                <w:szCs w:val="28"/>
+                <w:lang w:bidi="ta-IN"/>
+              </w:rPr>
+              <w:t>)</w:t>
             </w:r>
           </w:p>
         </w:tc>
@@ -24412,8 +26061,21 @@
                 <w:szCs w:val="28"/>
                 <w:lang w:bidi="ta-IN"/>
               </w:rPr>
-              <w:t>5.7.8.2 – Vaakyam</w:t>
-            </w:r>
+              <w:t xml:space="preserve">5.7.8.2 – </w:t>
+            </w:r>
+            <w:proofErr w:type="spellStart"/>
+            <w:r>
+              <w:rPr>
+                <w:rFonts w:cs="Latha"/>
+                <w:b/>
+                <w:bCs/>
+                <w:sz w:val="28"/>
+                <w:szCs w:val="28"/>
+                <w:lang w:bidi="ta-IN"/>
+              </w:rPr>
+              <w:t>Vaakyam</w:t>
+            </w:r>
+            <w:proofErr w:type="spellEnd"/>
           </w:p>
           <w:p>
             <w:pPr>
@@ -24437,8 +26099,21 @@
                 <w:szCs w:val="28"/>
                 <w:lang w:bidi="ta-IN"/>
               </w:rPr>
-              <w:t>34th Panchaati</w:t>
-            </w:r>
+              <w:t xml:space="preserve">34th </w:t>
+            </w:r>
+            <w:proofErr w:type="spellStart"/>
+            <w:r>
+              <w:rPr>
+                <w:rFonts w:cs="Latha"/>
+                <w:b/>
+                <w:bCs/>
+                <w:sz w:val="28"/>
+                <w:szCs w:val="28"/>
+                <w:lang w:bidi="ta-IN"/>
+              </w:rPr>
+              <w:t>Panchaati</w:t>
+            </w:r>
+            <w:proofErr w:type="spellEnd"/>
           </w:p>
         </w:tc>
         <w:tc>
@@ -24781,8 +26456,21 @@
                 <w:lang w:bidi="ta-IN"/>
               </w:rPr>
               <w:lastRenderedPageBreak/>
-              <w:t>5.7.22.1 – Vaakyam</w:t>
-            </w:r>
+              <w:t xml:space="preserve">5.7.22.1 – </w:t>
+            </w:r>
+            <w:proofErr w:type="spellStart"/>
+            <w:r>
+              <w:rPr>
+                <w:rFonts w:cs="Latha"/>
+                <w:b/>
+                <w:bCs/>
+                <w:sz w:val="28"/>
+                <w:szCs w:val="28"/>
+                <w:lang w:bidi="ta-IN"/>
+              </w:rPr>
+              <w:t>Vaakyam</w:t>
+            </w:r>
+            <w:proofErr w:type="spellEnd"/>
           </w:p>
           <w:p>
             <w:pPr>
@@ -24803,8 +26491,21 @@
                 <w:szCs w:val="28"/>
                 <w:lang w:bidi="ta-IN"/>
               </w:rPr>
-              <w:t>54th Panchaati</w:t>
-            </w:r>
+              <w:t xml:space="preserve">54th </w:t>
+            </w:r>
+            <w:proofErr w:type="spellStart"/>
+            <w:r>
+              <w:rPr>
+                <w:rFonts w:cs="Latha"/>
+                <w:b/>
+                <w:bCs/>
+                <w:sz w:val="28"/>
+                <w:szCs w:val="28"/>
+                <w:lang w:bidi="ta-IN"/>
+              </w:rPr>
+              <w:t>Panchaati</w:t>
+            </w:r>
+            <w:proofErr w:type="spellEnd"/>
           </w:p>
         </w:tc>
         <w:tc>
@@ -25216,8 +26917,19 @@
                 <w:sz w:val="28"/>
                 <w:szCs w:val="28"/>
               </w:rPr>
-              <w:t>5.7.23.1 Vaakyam</w:t>
-            </w:r>
+              <w:t xml:space="preserve">5.7.23.1 </w:t>
+            </w:r>
+            <w:proofErr w:type="spellStart"/>
+            <w:r>
+              <w:rPr>
+                <w:b/>
+                <w:bCs/>
+                <w:sz w:val="28"/>
+                <w:szCs w:val="28"/>
+              </w:rPr>
+              <w:t>Vaakyam</w:t>
+            </w:r>
+            <w:proofErr w:type="spellEnd"/>
           </w:p>
           <w:p>
             <w:pPr>
@@ -25253,8 +26965,19 @@
                 <w:sz w:val="28"/>
                 <w:szCs w:val="28"/>
               </w:rPr>
-              <w:t xml:space="preserve"> Panchaati</w:t>
-            </w:r>
+              <w:t xml:space="preserve"> </w:t>
+            </w:r>
+            <w:proofErr w:type="spellStart"/>
+            <w:r>
+              <w:rPr>
+                <w:b/>
+                <w:bCs/>
+                <w:sz w:val="28"/>
+                <w:szCs w:val="28"/>
+              </w:rPr>
+              <w:t>Panchaati</w:t>
+            </w:r>
+            <w:proofErr w:type="spellEnd"/>
           </w:p>
         </w:tc>
         <w:tc>
@@ -25415,6 +27138,7 @@
               </w:rPr>
               <w:t>…</w:t>
             </w:r>
+            <w:proofErr w:type="spellStart"/>
             <w:r>
               <w:rPr>
                 <w:rFonts w:ascii="BRH Devanagari Extra" w:hAnsi="BRH Devanagari Extra" w:cs="Latha"/>
@@ -25424,6 +27148,7 @@
               </w:rPr>
               <w:t>óè</w:t>
             </w:r>
+            <w:proofErr w:type="spellEnd"/>
             <w:r>
               <w:rPr>
                 <w:rFonts w:ascii="BRH Tamil Tab Extra" w:hAnsi="BRH Tamil Tab Extra" w:cs="Latha"/>
@@ -25594,6 +27319,7 @@
               </w:rPr>
               <w:t>…</w:t>
             </w:r>
+            <w:proofErr w:type="spellStart"/>
             <w:r>
               <w:rPr>
                 <w:rFonts w:ascii="BRH Devanagari Extra" w:hAnsi="BRH Devanagari Extra" w:cs="Latha"/>
@@ -25603,6 +27329,7 @@
               </w:rPr>
               <w:t>óè</w:t>
             </w:r>
+            <w:proofErr w:type="spellEnd"/>
             <w:r>
               <w:rPr>
                 <w:rFonts w:ascii="BRH Tamil Tab Extra" w:hAnsi="BRH Tamil Tab Extra" w:cs="Latha"/>
@@ -25637,6 +27364,7 @@
         </w:rPr>
         <w:br w:type="page"/>
       </w:r>
+      <w:proofErr w:type="spellStart"/>
       <w:r>
         <w:rPr>
           <w:b/>
@@ -25646,7 +27374,18 @@
           <w:u w:val="single"/>
         </w:rPr>
         <w:lastRenderedPageBreak/>
-        <w:t xml:space="preserve">TaittirIya Samhita – TS </w:t>
+        <w:t>TaittirIya</w:t>
+      </w:r>
+      <w:proofErr w:type="spellEnd"/>
+      <w:r>
+        <w:rPr>
+          <w:b/>
+          <w:bCs/>
+          <w:sz w:val="32"/>
+          <w:szCs w:val="32"/>
+          <w:u w:val="single"/>
+        </w:rPr>
+        <w:t xml:space="preserve"> Samhita – TS </w:t>
       </w:r>
       <w:r>
         <w:rPr>
@@ -25688,6 +27427,7 @@
         </w:rPr>
         <w:t>15</w:t>
       </w:r>
+      <w:proofErr w:type="gramStart"/>
       <w:r>
         <w:rPr>
           <w:b/>
@@ -25719,6 +27459,7 @@
         </w:rPr>
         <w:t xml:space="preserve"> March</w:t>
       </w:r>
+      <w:proofErr w:type="gramEnd"/>
       <w:r>
         <w:rPr>
           <w:b/>
@@ -26470,6 +28211,8 @@
       <w:headerReference w:type="default" r:id="rId8"/>
       <w:footerReference w:type="even" r:id="rId9"/>
       <w:footerReference w:type="default" r:id="rId10"/>
+      <w:headerReference w:type="first" r:id="rId11"/>
+      <w:footerReference w:type="first" r:id="rId12"/>
       <w:pgSz w:w="15840" w:h="12240" w:orient="landscape"/>
       <w:pgMar w:top="1440" w:right="1440" w:bottom="1440" w:left="1440" w:header="576" w:footer="576" w:gutter="0"/>
       <w:cols w:space="720"/>
@@ -26511,6 +28254,7 @@
       <w:pBdr>
         <w:top w:val="single" w:sz="4" w:space="1" w:color="auto"/>
       </w:pBdr>
+      <w:jc w:val="right"/>
       <w:rPr>
         <w:b/>
         <w:bCs/>
@@ -26550,6 +28294,19 @@
         <w:bCs/>
       </w:rPr>
       <w:tab/>
+    </w:r>
+    <w:r>
+      <w:rPr>
+        <w:b/>
+        <w:bCs/>
+      </w:rPr>
+      <w:t xml:space="preserve">                    </w:t>
+    </w:r>
+    <w:r>
+      <w:rPr>
+        <w:b/>
+        <w:bCs/>
+      </w:rPr>
       <w:t xml:space="preserve"> </w:t>
     </w:r>
     <w:r>
@@ -26664,6 +28421,7 @@
       <w:pBdr>
         <w:top w:val="single" w:sz="4" w:space="1" w:color="auto"/>
       </w:pBdr>
+      <w:jc w:val="right"/>
       <w:rPr>
         <w:b/>
         <w:bCs/>
@@ -26852,6 +28610,16 @@
 </w:ftr>
 </file>
 
+<file path=word/footer3.xml><?xml version="1.0" encoding="utf-8"?>
+<w:ftr xmlns:wpc="http://schemas.microsoft.com/office/word/2010/wordprocessingCanvas" xmlns:cx="http://schemas.microsoft.com/office/drawing/2014/chartex" xmlns:cx1="http://schemas.microsoft.com/office/drawing/2015/9/8/chartex" xmlns:cx2="http://schemas.microsoft.com/office/drawing/2015/10/21/chartex" xmlns:cx3="http://schemas.microsoft.com/office/drawing/2016/5/9/chartex" xmlns:cx4="http://schemas.microsoft.com/office/drawing/2016/5/10/chartex" xmlns:cx5="http://schemas.microsoft.com/office/drawing/2016/5/11/chartex" xmlns:cx6="http://schemas.microsoft.com/office/drawing/2016/5/12/chartex" xmlns:cx7="http://schemas.microsoft.com/office/drawing/2016/5/13/chartex" xmlns:cx8="http://schemas.microsoft.com/office/drawing/2016/5/14/chartex" xmlns:mc="http://schemas.openxmlformats.org/markup-compatibility/2006" xmlns:aink="http://schemas.microsoft.com/office/drawing/2016/ink" xmlns:am3d="http://schemas.microsoft.com/office/drawing/2017/model3d" xmlns:o="urn:schemas-microsoft-com:office:office" xmlns:oel="http://schemas.microsoft.com/office/2019/extlst" xmlns:r="http://schemas.openxmlformats.org/officeDocument/2006/relationships" xmlns:m="http://schemas.openxmlformats.org/officeDocument/2006/math" xmlns:v="urn:schemas-microsoft-com:vml" xmlns:wp14="http://schemas.microsoft.com/office/word/2010/wordprocessingDrawing" xmlns:wp="http://schemas.openxmlformats.org/drawingml/2006/wordprocessingDrawing" xmlns:w10="urn:schemas-microsoft-com:office:word" xmlns:w="http://schemas.openxmlformats.org/wordprocessingml/2006/main" xmlns:w14="http://schemas.microsoft.com/office/word/2010/wordml" xmlns:w15="http://schemas.microsoft.com/office/word/2012/wordml" xmlns:w16cex="http://schemas.microsoft.com/office/word/2018/wordml/cex" xmlns:w16cid="http://schemas.microsoft.com/office/word/2016/wordml/cid" xmlns:w16="http://schemas.microsoft.com/office/word/2018/wordml" xmlns:w16du="http://schemas.microsoft.com/office/word/2023/wordml/word16du" xmlns:w16sdtdh="http://schemas.microsoft.com/office/word/2020/wordml/sdtdatahash" xmlns:w16sdtfl="http://schemas.microsoft.com/office/word/2024/wordml/sdtformatlock" xmlns:w16se="http://schemas.microsoft.com/office/word/2015/wordml/symex" xmlns:wpg="http://schemas.microsoft.com/office/word/2010/wordprocessingGroup" xmlns:wpi="http://schemas.microsoft.com/office/word/2010/wordprocessingInk" xmlns:wne="http://schemas.microsoft.com/office/word/2006/wordml" xmlns:wps="http://schemas.microsoft.com/office/word/2010/wordprocessingShape" mc:Ignorable="w14 w15 w16se w16cid w16 w16cex w16sdtdh w16sdtfl w16du wp14">
+  <w:p>
+    <w:pPr>
+      <w:pStyle w:val="Footer"/>
+    </w:pPr>
+  </w:p>
+</w:ftr>
+</file>
+
 <file path=word/footnotes.xml><?xml version="1.0" encoding="utf-8"?>
 <w:footnotes xmlns:wpc="http://schemas.microsoft.com/office/word/2010/wordprocessingCanvas" xmlns:cx="http://schemas.microsoft.com/office/drawing/2014/chartex" xmlns:cx1="http://schemas.microsoft.com/office/drawing/2015/9/8/chartex" xmlns:cx2="http://schemas.microsoft.com/office/drawing/2015/10/21/chartex" xmlns:cx3="http://schemas.microsoft.com/office/drawing/2016/5/9/chartex" xmlns:cx4="http://schemas.microsoft.com/office/drawing/2016/5/10/chartex" xmlns:cx5="http://schemas.microsoft.com/office/drawing/2016/5/11/chartex" xmlns:cx6="http://schemas.microsoft.com/office/drawing/2016/5/12/chartex" xmlns:cx7="http://schemas.microsoft.com/office/drawing/2016/5/13/chartex" xmlns:cx8="http://schemas.microsoft.com/office/drawing/2016/5/14/chartex" xmlns:mc="http://schemas.openxmlformats.org/markup-compatibility/2006" xmlns:aink="http://schemas.microsoft.com/office/drawing/2016/ink" xmlns:am3d="http://schemas.microsoft.com/office/drawing/2017/model3d" xmlns:o="urn:schemas-microsoft-com:office:office" xmlns:oel="http://schemas.microsoft.com/office/2019/extlst" xmlns:r="http://schemas.openxmlformats.org/officeDocument/2006/relationships" xmlns:m="http://schemas.openxmlformats.org/officeDocument/2006/math" xmlns:v="urn:schemas-microsoft-com:vml" xmlns:wp14="http://schemas.microsoft.com/office/word/2010/wordprocessingDrawing" xmlns:wp="http://schemas.openxmlformats.org/drawingml/2006/wordprocessingDrawing" xmlns:w10="urn:schemas-microsoft-com:office:word" xmlns:w="http://schemas.openxmlformats.org/wordprocessingml/2006/main" xmlns:w14="http://schemas.microsoft.com/office/word/2010/wordml" xmlns:w15="http://schemas.microsoft.com/office/word/2012/wordml" xmlns:w16cex="http://schemas.microsoft.com/office/word/2018/wordml/cex" xmlns:w16cid="http://schemas.microsoft.com/office/word/2016/wordml/cid" xmlns:w16="http://schemas.microsoft.com/office/word/2018/wordml" xmlns:w16du="http://schemas.microsoft.com/office/word/2023/wordml/word16du" xmlns:w16sdtdh="http://schemas.microsoft.com/office/word/2020/wordml/sdtdatahash" xmlns:w16sdtfl="http://schemas.microsoft.com/office/word/2024/wordml/sdtformatlock" xmlns:w16se="http://schemas.microsoft.com/office/word/2015/wordml/symex" xmlns:wpg="http://schemas.microsoft.com/office/word/2010/wordprocessingGroup" xmlns:wpi="http://schemas.microsoft.com/office/word/2010/wordprocessingInk" xmlns:wne="http://schemas.microsoft.com/office/word/2006/wordml" xmlns:wps="http://schemas.microsoft.com/office/word/2010/wordprocessingShape" mc:Ignorable="w14 w15 w16se w16cid w16 w16cex w16sdtdh w16sdtfl w16du wp14">
   <w:footnote w:type="separator" w:id="-1">
@@ -26898,6 +28666,16 @@
       <w:pBdr>
         <w:bottom w:val="single" w:sz="4" w:space="1" w:color="auto"/>
       </w:pBdr>
+    </w:pPr>
+  </w:p>
+</w:hdr>
+</file>
+
+<file path=word/header3.xml><?xml version="1.0" encoding="utf-8"?>
+<w:hdr xmlns:wpc="http://schemas.microsoft.com/office/word/2010/wordprocessingCanvas" xmlns:cx="http://schemas.microsoft.com/office/drawing/2014/chartex" xmlns:cx1="http://schemas.microsoft.com/office/drawing/2015/9/8/chartex" xmlns:cx2="http://schemas.microsoft.com/office/drawing/2015/10/21/chartex" xmlns:cx3="http://schemas.microsoft.com/office/drawing/2016/5/9/chartex" xmlns:cx4="http://schemas.microsoft.com/office/drawing/2016/5/10/chartex" xmlns:cx5="http://schemas.microsoft.com/office/drawing/2016/5/11/chartex" xmlns:cx6="http://schemas.microsoft.com/office/drawing/2016/5/12/chartex" xmlns:cx7="http://schemas.microsoft.com/office/drawing/2016/5/13/chartex" xmlns:cx8="http://schemas.microsoft.com/office/drawing/2016/5/14/chartex" xmlns:mc="http://schemas.openxmlformats.org/markup-compatibility/2006" xmlns:aink="http://schemas.microsoft.com/office/drawing/2016/ink" xmlns:am3d="http://schemas.microsoft.com/office/drawing/2017/model3d" xmlns:o="urn:schemas-microsoft-com:office:office" xmlns:oel="http://schemas.microsoft.com/office/2019/extlst" xmlns:r="http://schemas.openxmlformats.org/officeDocument/2006/relationships" xmlns:m="http://schemas.openxmlformats.org/officeDocument/2006/math" xmlns:v="urn:schemas-microsoft-com:vml" xmlns:wp14="http://schemas.microsoft.com/office/word/2010/wordprocessingDrawing" xmlns:wp="http://schemas.openxmlformats.org/drawingml/2006/wordprocessingDrawing" xmlns:w10="urn:schemas-microsoft-com:office:word" xmlns:w="http://schemas.openxmlformats.org/wordprocessingml/2006/main" xmlns:w14="http://schemas.microsoft.com/office/word/2010/wordml" xmlns:w15="http://schemas.microsoft.com/office/word/2012/wordml" xmlns:w16cex="http://schemas.microsoft.com/office/word/2018/wordml/cex" xmlns:w16cid="http://schemas.microsoft.com/office/word/2016/wordml/cid" xmlns:w16="http://schemas.microsoft.com/office/word/2018/wordml" xmlns:w16du="http://schemas.microsoft.com/office/word/2023/wordml/word16du" xmlns:w16sdtdh="http://schemas.microsoft.com/office/word/2020/wordml/sdtdatahash" xmlns:w16sdtfl="http://schemas.microsoft.com/office/word/2024/wordml/sdtformatlock" xmlns:w16se="http://schemas.microsoft.com/office/word/2015/wordml/symex" xmlns:wpg="http://schemas.microsoft.com/office/word/2010/wordprocessingGroup" xmlns:wpi="http://schemas.microsoft.com/office/word/2010/wordprocessingInk" xmlns:wne="http://schemas.microsoft.com/office/word/2006/wordml" xmlns:wps="http://schemas.microsoft.com/office/word/2010/wordprocessingShape" mc:Ignorable="w14 w15 w16se w16cid w16 w16cex w16sdtdh w16sdtfl w16du wp14">
+  <w:p>
+    <w:pPr>
+      <w:pStyle w:val="Header"/>
     </w:pPr>
   </w:p>
 </w:hdr>

</xml_diff>